<commit_message>
optinal sections now works
</commit_message>
<xml_diff>
--- a/src/assets/formats/template-accion-de-grupo.docx
+++ b/src/assets/formats/template-accion-de-grupo.docx
@@ -1,6 +1,6 @@
 
 <file path=word/document.xml><?xml version="1.0" encoding="utf-8"?>
-<w:document xmlns:wpc="http://schemas.microsoft.com/office/word/2010/wordprocessingCanvas" xmlns:mc="http://schemas.openxmlformats.org/markup-compatibility/2006" xmlns:o="urn:schemas-microsoft-com:office:office" xmlns:r="http://schemas.openxmlformats.org/officeDocument/2006/relationships" xmlns:m="http://schemas.openxmlformats.org/officeDocument/2006/math" xmlns:v="urn:schemas-microsoft-com:vml" xmlns:wp14="http://schemas.microsoft.com/office/word/2010/wordprocessingDrawing" xmlns:wp="http://schemas.openxmlformats.org/drawingml/2006/wordprocessingDrawing" xmlns:w="http://schemas.openxmlformats.org/wordprocessingml/2006/main" xmlns:w14="http://schemas.microsoft.com/office/word/2010/wordml" xmlns:w10="urn:schemas-microsoft-com:office:word" xmlns:w15="http://schemas.microsoft.com/office/word/2012/wordml" xmlns:wpg="http://schemas.microsoft.com/office/word/2010/wordprocessingGroup" xmlns:wpi="http://schemas.microsoft.com/office/word/2010/wordprocessingInk" xmlns:wne="http://schemas.microsoft.com/office/word/2006/wordml" xmlns:wps="http://schemas.microsoft.com/office/word/2010/wordprocessingShape" xmlns:wpsCustomData="http://www.wps.cn/officeDocument/2013/wpsCustomData" mc:Ignorable="w14 w15 wp14">
+<w:document xmlns:wpc="http://schemas.microsoft.com/office/word/2010/wordprocessingCanvas" xmlns:cx="http://schemas.microsoft.com/office/drawing/2014/chartex" xmlns:cx1="http://schemas.microsoft.com/office/drawing/2015/9/8/chartex" xmlns:cx2="http://schemas.microsoft.com/office/drawing/2015/10/21/chartex" xmlns:cx3="http://schemas.microsoft.com/office/drawing/2016/5/9/chartex" xmlns:cx4="http://schemas.microsoft.com/office/drawing/2016/5/10/chartex" xmlns:cx5="http://schemas.microsoft.com/office/drawing/2016/5/11/chartex" xmlns:cx6="http://schemas.microsoft.com/office/drawing/2016/5/12/chartex" xmlns:cx7="http://schemas.microsoft.com/office/drawing/2016/5/13/chartex" xmlns:cx8="http://schemas.microsoft.com/office/drawing/2016/5/14/chartex" xmlns:mc="http://schemas.openxmlformats.org/markup-compatibility/2006" xmlns:aink="http://schemas.microsoft.com/office/drawing/2016/ink" xmlns:am3d="http://schemas.microsoft.com/office/drawing/2017/model3d" xmlns:o="urn:schemas-microsoft-com:office:office" xmlns:oel="http://schemas.microsoft.com/office/2019/extlst" xmlns:r="http://schemas.openxmlformats.org/officeDocument/2006/relationships" xmlns:m="http://schemas.openxmlformats.org/officeDocument/2006/math" xmlns:v="urn:schemas-microsoft-com:vml" xmlns:wp14="http://schemas.microsoft.com/office/word/2010/wordprocessingDrawing" xmlns:wp="http://schemas.openxmlformats.org/drawingml/2006/wordprocessingDrawing" xmlns:w10="urn:schemas-microsoft-com:office:word" xmlns:w="http://schemas.openxmlformats.org/wordprocessingml/2006/main" xmlns:w14="http://schemas.microsoft.com/office/word/2010/wordml" xmlns:w15="http://schemas.microsoft.com/office/word/2012/wordml" xmlns:w16cex="http://schemas.microsoft.com/office/word/2018/wordml/cex" xmlns:w16cid="http://schemas.microsoft.com/office/word/2016/wordml/cid" xmlns:w16="http://schemas.microsoft.com/office/word/2018/wordml" xmlns:w16sdtdh="http://schemas.microsoft.com/office/word/2020/wordml/sdtdatahash" xmlns:w16se="http://schemas.microsoft.com/office/word/2015/wordml/symex" xmlns:wpg="http://schemas.microsoft.com/office/word/2010/wordprocessingGroup" xmlns:wpi="http://schemas.microsoft.com/office/word/2010/wordprocessingInk" xmlns:wne="http://schemas.microsoft.com/office/word/2006/wordml" xmlns:wps="http://schemas.microsoft.com/office/word/2010/wordprocessingShape" mc:Ignorable="w14 w15 w16se w16cid w16 w16cex w16sdtdh wp14">
   <w:body>
     <w:p>
       <w:pPr>
@@ -88,8 +88,6 @@
       </w:r>
       <w:r>
         <w:tab/>
-      </w:r>
-      <w:r>
         <w:t>Acción de grupo Art. 88 CP, Ley 472 de 1998</w:t>
       </w:r>
     </w:p>
@@ -104,7 +102,15 @@
         <w:ind w:firstLine="708"/>
       </w:pPr>
       <w:r>
-        <w:t xml:space="preserve"> Acción de Grupo de {nombreDemandante} y otros</w:t>
+        <w:t xml:space="preserve"> Acción de Grupo de {</w:t>
+      </w:r>
+      <w:proofErr w:type="spellStart"/>
+      <w:r>
+        <w:t>nombreDemandante</w:t>
+      </w:r>
+      <w:proofErr w:type="spellEnd"/>
+      <w:r>
+        <w:t>} y otros</w:t>
       </w:r>
     </w:p>
     <w:p>
@@ -113,9 +119,15 @@
       </w:pPr>
       <w:r>
         <w:tab/>
-      </w:r>
-      <w:r>
-        <w:t xml:space="preserve"> Contra: {nombreDemandado}</w:t>
+        <w:t xml:space="preserve"> Contra: {</w:t>
+      </w:r>
+      <w:proofErr w:type="spellStart"/>
+      <w:r>
+        <w:t>nombreDemandado</w:t>
+      </w:r>
+      <w:proofErr w:type="spellEnd"/>
+      <w:r>
+        <w:t>}</w:t>
       </w:r>
     </w:p>
     <w:p>
@@ -156,16 +168,54 @@
         <w:spacing w:after="0" w:line="240" w:lineRule="auto"/>
         <w:jc w:val="both"/>
         <w:rPr>
-          <w:rFonts w:hint="default"/>
           <w:lang w:val="es-ES"/>
         </w:rPr>
       </w:pPr>
       <w:r>
-        <w:t>{nombreAbogado} , abogado titulado, mayor de edad, domiciliado en {ciudadAbogado}, identificado con la cédula de ciudadanía número {cedulaAbogado} expedida en {ciudadExpedicionAbogado} y tarjeta profesional número {tarjetaProfesional}</w:t>
-      </w:r>
-      <w:r>
-        <w:rPr>
-          <w:rFonts w:hint="default"/>
+        <w:t>{</w:t>
+      </w:r>
+      <w:proofErr w:type="spellStart"/>
+      <w:r>
+        <w:t>nombreAbogado</w:t>
+      </w:r>
+      <w:proofErr w:type="spellEnd"/>
+      <w:r>
+        <w:t>} , abogado titulado, mayor de edad, domiciliado en {</w:t>
+      </w:r>
+      <w:proofErr w:type="spellStart"/>
+      <w:r>
+        <w:t>ciudadAbogado</w:t>
+      </w:r>
+      <w:proofErr w:type="spellEnd"/>
+      <w:r>
+        <w:t>}, identificado con la cédula de ciudadanía número {</w:t>
+      </w:r>
+      <w:proofErr w:type="spellStart"/>
+      <w:r>
+        <w:t>cedulaAbogado</w:t>
+      </w:r>
+      <w:proofErr w:type="spellEnd"/>
+      <w:r>
+        <w:t>} expedida en {</w:t>
+      </w:r>
+      <w:proofErr w:type="spellStart"/>
+      <w:r>
+        <w:t>ciudadExpedicionAbogado</w:t>
+      </w:r>
+      <w:proofErr w:type="spellEnd"/>
+      <w:r>
+        <w:t>} y tarjeta profesional número {</w:t>
+      </w:r>
+      <w:proofErr w:type="spellStart"/>
+      <w:r>
+        <w:t>tarjetaProfesional</w:t>
+      </w:r>
+      <w:proofErr w:type="spellEnd"/>
+      <w:r>
+        <w:t>}</w:t>
+      </w:r>
+      <w:r>
+        <w:rPr>
           <w:lang w:val="es-ES"/>
         </w:rPr>
         <w:t xml:space="preserve"> </w:t>
@@ -188,61 +238,71 @@
         </w:rPr>
         <w:t>(a): {</w:t>
       </w:r>
-      <w:r>
-        <w:rPr>
-          <w:rFonts w:hint="default"/>
+      <w:proofErr w:type="spellStart"/>
+      <w:r>
+        <w:rPr>
           <w:lang w:val="es-ES"/>
         </w:rPr>
         <w:t>entidadDemandada</w:t>
       </w:r>
-      <w:r>
-        <w:rPr>
-          <w:rFonts w:hint="default"/>
+      <w:proofErr w:type="spellEnd"/>
+      <w:r>
+        <w:rPr>
           <w:lang w:val="es-ES"/>
         </w:rPr>
         <w:tab/>
+        <w:t>} y otros, que a continuación se relacionan,</w:t>
+      </w:r>
+      <w:r>
+        <w:t xml:space="preserve"> en contra de</w:t>
       </w:r>
       <w:r>
         <w:rPr>
           <w:lang w:val="es-ES"/>
         </w:rPr>
-        <w:t>} y otros, que a continuación se relacionan,</w:t>
-      </w:r>
-      <w:r>
-        <w:t xml:space="preserve"> en contra de</w:t>
-      </w:r>
-      <w:r>
-        <w:rPr>
-          <w:rFonts w:hint="default"/>
+        <w:t xml:space="preserve"> {</w:t>
+      </w:r>
+      <w:proofErr w:type="spellStart"/>
+      <w:r>
+        <w:rPr>
           <w:lang w:val="es-ES"/>
         </w:rPr>
-        <w:t xml:space="preserve"> </w:t>
-      </w:r>
+        <w:t>nombreDemandado</w:t>
+      </w:r>
+      <w:proofErr w:type="spellEnd"/>
       <w:r>
         <w:rPr>
           <w:lang w:val="es-ES"/>
         </w:rPr>
-        <w:t>{nombreDemandado}</w:t>
-      </w:r>
-      <w:r>
-        <w:rPr>
-          <w:rFonts w:hint="default"/>
+        <w:t>} representada por {</w:t>
+      </w:r>
+      <w:proofErr w:type="spellStart"/>
+      <w:r>
+        <w:rPr>
           <w:lang w:val="es-ES"/>
         </w:rPr>
-        <w:t xml:space="preserve"> representada por {representanteEntidad}</w:t>
-      </w:r>
+        <w:t>representanteEntidad</w:t>
+      </w:r>
+      <w:proofErr w:type="spellEnd"/>
       <w:r>
         <w:rPr>
           <w:lang w:val="es-ES"/>
         </w:rPr>
-        <w:t xml:space="preserve"> </w:t>
-      </w:r>
-      <w:r>
-        <w:t>o quien haga sus veces, en razón de las {razonDemanda}, que han causado un daño a los aquí representados los cuales deben ser reparado</w:t>
-      </w:r>
-      <w:r>
-        <w:rPr>
-          <w:rFonts w:hint="default"/>
+        <w:t xml:space="preserve">} </w:t>
+      </w:r>
+      <w:r>
+        <w:t>o quien haga sus veces, en razón de las {</w:t>
+      </w:r>
+      <w:proofErr w:type="spellStart"/>
+      <w:r>
+        <w:t>razonDemanda</w:t>
+      </w:r>
+      <w:proofErr w:type="spellEnd"/>
+      <w:r>
+        <w:t>}, que han causado un daño a los aquí representados los cuales deben ser reparado</w:t>
+      </w:r>
+      <w:r>
+        <w:rPr>
           <w:lang w:val="es-ES"/>
         </w:rPr>
         <w:t>:</w:t>
@@ -280,28 +340,24 @@
         <w:ind w:left="8" w:right="6"/>
         <w:jc w:val="both"/>
         <w:rPr>
-          <w:rFonts w:hint="default" w:ascii="Calibri" w:hAnsi="Calibri" w:eastAsia="Book Antiqua" w:cs="Calibri"/>
+          <w:rFonts w:ascii="Calibri" w:eastAsia="Book Antiqua" w:hAnsi="Calibri" w:cs="Calibri"/>
           <w:color w:val="000000"/>
           <w:kern w:val="0"/>
-          <w:sz w:val="22"/>
-          <w:szCs w:val="22"/>
           <w:lang w:eastAsia="es-CO"/>
           <w14:ligatures w14:val="none"/>
         </w:rPr>
       </w:pPr>
       <w:r>
         <w:rPr>
-          <w:rFonts w:hint="default" w:ascii="Calibri" w:hAnsi="Calibri" w:eastAsia="Book Antiqua" w:cs="Calibri"/>
-          <w:color w:val="000000"/>
-          <w:sz w:val="22"/>
-          <w:szCs w:val="22"/>
+          <w:rFonts w:ascii="Calibri" w:eastAsia="Book Antiqua" w:hAnsi="Calibri" w:cs="Calibri"/>
+          <w:color w:val="000000"/>
         </w:rPr>
         <w:t>{#demandantes}</w:t>
       </w:r>
     </w:p>
     <w:p>
       <w:pPr>
-        <w:pStyle w:val="4"/>
+        <w:pStyle w:val="Prrafodelista"/>
         <w:widowControl w:val="0"/>
         <w:numPr>
           <w:ilvl w:val="0"/>
@@ -311,57 +367,61 @@
         <w:ind w:right="1"/>
         <w:jc w:val="both"/>
         <w:rPr>
-          <w:rFonts w:hint="default" w:ascii="Calibri" w:hAnsi="Calibri" w:eastAsia="Book Antiqua" w:cs="Calibri"/>
-          <w:b w:val="0"/>
+          <w:rFonts w:ascii="Calibri" w:eastAsia="Book Antiqua" w:hAnsi="Calibri" w:cs="Calibri"/>
           <w:bCs/>
           <w:color w:val="000000"/>
-          <w:sz w:val="22"/>
-          <w:szCs w:val="22"/>
-        </w:rPr>
-      </w:pPr>
-      <w:r>
-        <w:rPr>
-          <w:rFonts w:hint="default" w:ascii="Calibri" w:hAnsi="Calibri" w:eastAsia="Book Antiqua" w:cs="Calibri"/>
-          <w:b w:val="0"/>
+        </w:rPr>
+      </w:pPr>
+      <w:r>
+        <w:rPr>
+          <w:rFonts w:ascii="Calibri" w:eastAsia="Book Antiqua" w:hAnsi="Calibri" w:cs="Calibri"/>
           <w:bCs/>
           <w:color w:val="000000"/>
-          <w:sz w:val="22"/>
-          <w:szCs w:val="22"/>
           <w:lang w:val="es-ES"/>
         </w:rPr>
         <w:t xml:space="preserve"> </w:t>
       </w:r>
       <w:r>
         <w:rPr>
-          <w:rFonts w:hint="default" w:ascii="Calibri" w:hAnsi="Calibri" w:eastAsia="Book Antiqua" w:cs="Calibri"/>
-          <w:b w:val="0"/>
+          <w:rFonts w:ascii="Calibri" w:eastAsia="Book Antiqua" w:hAnsi="Calibri" w:cs="Calibri"/>
           <w:bCs/>
           <w:color w:val="000000"/>
-          <w:sz w:val="22"/>
-          <w:szCs w:val="22"/>
-        </w:rPr>
-        <w:t xml:space="preserve">{nombre}, </w:t>
-      </w:r>
-      <w:r>
-        <w:rPr>
-          <w:rFonts w:hint="default" w:ascii="Calibri" w:hAnsi="Calibri" w:eastAsia="Book Antiqua" w:cs="Calibri"/>
-          <w:b w:val="0"/>
+        </w:rPr>
+        <w:t>{nombre</w:t>
+      </w:r>
+      <w:proofErr w:type="gramStart"/>
+      <w:r>
+        <w:rPr>
+          <w:rFonts w:ascii="Calibri" w:eastAsia="Book Antiqua" w:hAnsi="Calibri" w:cs="Calibri"/>
           <w:bCs/>
           <w:color w:val="000000"/>
-          <w:sz w:val="22"/>
-          <w:szCs w:val="22"/>
+        </w:rPr>
+        <w:t xml:space="preserve">}, </w:t>
+      </w:r>
+      <w:r>
+        <w:rPr>
+          <w:rFonts w:ascii="Calibri" w:eastAsia="Book Antiqua" w:hAnsi="Calibri" w:cs="Calibri"/>
+          <w:bCs/>
+          <w:color w:val="000000"/>
           <w:lang w:val="es-ES"/>
         </w:rPr>
-        <w:t xml:space="preserve"> con cédula de ciudadanía No </w:t>
-      </w:r>
-      <w:r>
-        <w:rPr>
-          <w:rFonts w:hint="default" w:ascii="Calibri" w:hAnsi="Calibri" w:eastAsia="Book Antiqua" w:cs="Calibri"/>
-          <w:b w:val="0"/>
+        <w:t xml:space="preserve"> con</w:t>
+      </w:r>
+      <w:proofErr w:type="gramEnd"/>
+      <w:r>
+        <w:rPr>
+          <w:rFonts w:ascii="Calibri" w:eastAsia="Book Antiqua" w:hAnsi="Calibri" w:cs="Calibri"/>
           <w:bCs/>
           <w:color w:val="000000"/>
-          <w:sz w:val="22"/>
-          <w:szCs w:val="22"/>
+          <w:lang w:val="es-ES"/>
+        </w:rPr>
+        <w:t xml:space="preserve"> cédula de ciudadanía No </w:t>
+      </w:r>
+      <w:r>
+        <w:rPr>
+          <w:rFonts w:ascii="Calibri" w:eastAsia="Book Antiqua" w:hAnsi="Calibri" w:cs="Calibri"/>
+          <w:bCs/>
+          <w:color w:val="000000"/>
         </w:rPr>
         <w:t>{cedula}</w:t>
       </w:r>
@@ -373,31 +433,26 @@
         <w:ind w:left="8" w:right="6"/>
         <w:jc w:val="both"/>
         <w:rPr>
-          <w:rFonts w:hint="default" w:ascii="Calibri" w:hAnsi="Calibri" w:eastAsia="Book Antiqua" w:cs="Calibri"/>
-          <w:color w:val="000000"/>
-          <w:sz w:val="22"/>
-          <w:szCs w:val="22"/>
-        </w:rPr>
-      </w:pPr>
-      <w:r>
-        <w:rPr>
-          <w:rFonts w:hint="default" w:ascii="Calibri" w:hAnsi="Calibri" w:eastAsia="Book Antiqua" w:cs="Calibri"/>
-          <w:color w:val="000000"/>
-          <w:sz w:val="22"/>
-          <w:szCs w:val="22"/>
+          <w:rFonts w:ascii="Calibri" w:eastAsia="Book Antiqua" w:hAnsi="Calibri" w:cs="Calibri"/>
+          <w:color w:val="000000"/>
+        </w:rPr>
+      </w:pPr>
+      <w:r>
+        <w:rPr>
+          <w:rFonts w:ascii="Calibri" w:eastAsia="Book Antiqua" w:hAnsi="Calibri" w:cs="Calibri"/>
+          <w:color w:val="000000"/>
         </w:rPr>
         <w:t>{/demandantes}</w:t>
       </w:r>
     </w:p>
     <w:p>
       <w:pPr>
-        <w:pStyle w:val="4"/>
+        <w:pStyle w:val="Prrafodelista"/>
         <w:numPr>
           <w:ilvl w:val="0"/>
           <w:numId w:val="1"/>
         </w:numPr>
         <w:spacing w:after="0" w:line="240" w:lineRule="auto"/>
-        <w:ind w:left="3540" w:leftChars="0" w:firstLine="0" w:firstLineChars="0"/>
         <w:jc w:val="both"/>
       </w:pPr>
       <w:r>
@@ -417,52 +472,39 @@
         <w:ind w:left="8" w:right="6"/>
         <w:jc w:val="both"/>
         <w:rPr>
-          <w:rFonts w:hint="default" w:ascii="Calibri" w:hAnsi="Calibri" w:eastAsia="Book Antiqua" w:cs="Calibri"/>
+          <w:rFonts w:ascii="Calibri" w:eastAsia="Book Antiqua" w:hAnsi="Calibri" w:cs="Calibri"/>
           <w:color w:val="000000"/>
           <w:kern w:val="0"/>
-          <w:sz w:val="22"/>
-          <w:szCs w:val="22"/>
           <w:lang w:eastAsia="es-CO"/>
           <w14:ligatures w14:val="none"/>
         </w:rPr>
       </w:pPr>
       <w:r>
         <w:rPr>
-          <w:rFonts w:hint="default" w:ascii="Calibri" w:hAnsi="Calibri" w:eastAsia="Book Antiqua" w:cs="Calibri"/>
-          <w:color w:val="000000"/>
-          <w:sz w:val="22"/>
-          <w:szCs w:val="22"/>
+          <w:rFonts w:ascii="Calibri" w:eastAsia="Book Antiqua" w:hAnsi="Calibri" w:cs="Calibri"/>
+          <w:color w:val="000000"/>
         </w:rPr>
         <w:t>{#hechos}</w:t>
       </w:r>
     </w:p>
     <w:p>
       <w:pPr>
-        <w:pStyle w:val="4"/>
+        <w:pStyle w:val="Prrafodelista"/>
         <w:widowControl w:val="0"/>
-        <w:numPr>
-          <w:numId w:val="0"/>
-        </w:numPr>
         <w:spacing w:before="205" w:after="0" w:line="247" w:lineRule="auto"/>
-        <w:ind w:left="720" w:leftChars="0" w:right="1" w:rightChars="0"/>
-        <w:jc w:val="both"/>
-        <w:rPr>
-          <w:rFonts w:hint="default" w:ascii="Calibri" w:hAnsi="Calibri" w:eastAsia="Book Antiqua" w:cs="Calibri"/>
-          <w:b w:val="0"/>
+        <w:ind w:right="1"/>
+        <w:jc w:val="both"/>
+        <w:rPr>
+          <w:rFonts w:ascii="Calibri" w:eastAsia="Book Antiqua" w:hAnsi="Calibri" w:cs="Calibri"/>
           <w:bCs/>
           <w:color w:val="000000"/>
-          <w:sz w:val="22"/>
-          <w:szCs w:val="22"/>
-        </w:rPr>
-      </w:pPr>
-      <w:r>
-        <w:rPr>
-          <w:rFonts w:hint="default" w:ascii="Calibri" w:hAnsi="Calibri" w:eastAsia="Book Antiqua" w:cs="Calibri"/>
-          <w:b w:val="0"/>
+        </w:rPr>
+      </w:pPr>
+      <w:r>
+        <w:rPr>
+          <w:rFonts w:ascii="Calibri" w:eastAsia="Book Antiqua" w:hAnsi="Calibri" w:cs="Calibri"/>
           <w:bCs/>
           <w:color w:val="000000"/>
-          <w:sz w:val="22"/>
-          <w:szCs w:val="22"/>
         </w:rPr>
         <w:t>{contenido}</w:t>
       </w:r>
@@ -474,18 +516,14 @@
         <w:ind w:left="8" w:right="6"/>
         <w:jc w:val="both"/>
         <w:rPr>
-          <w:rFonts w:hint="default" w:ascii="Calibri" w:hAnsi="Calibri" w:eastAsia="Book Antiqua" w:cs="Calibri"/>
-          <w:color w:val="000000"/>
-          <w:sz w:val="22"/>
-          <w:szCs w:val="22"/>
-        </w:rPr>
-      </w:pPr>
-      <w:r>
-        <w:rPr>
-          <w:rFonts w:hint="default" w:ascii="Calibri" w:hAnsi="Calibri" w:eastAsia="Book Antiqua" w:cs="Calibri"/>
-          <w:color w:val="000000"/>
-          <w:sz w:val="22"/>
-          <w:szCs w:val="22"/>
+          <w:rFonts w:ascii="Calibri" w:eastAsia="Book Antiqua" w:hAnsi="Calibri" w:cs="Calibri"/>
+          <w:color w:val="000000"/>
+        </w:rPr>
+      </w:pPr>
+      <w:r>
+        <w:rPr>
+          <w:rFonts w:ascii="Calibri" w:eastAsia="Book Antiqua" w:hAnsi="Calibri" w:cs="Calibri"/>
+          <w:color w:val="000000"/>
         </w:rPr>
         <w:t>{/hechos}</w:t>
       </w:r>
@@ -498,7 +536,7 @@
     </w:p>
     <w:p>
       <w:pPr>
-        <w:pStyle w:val="4"/>
+        <w:pStyle w:val="Prrafodelista"/>
         <w:numPr>
           <w:ilvl w:val="0"/>
           <w:numId w:val="3"/>
@@ -522,41 +560,56 @@
         <w:jc w:val="both"/>
       </w:pPr>
       <w:r>
-        <w:t xml:space="preserve">Primera: Condenar a la parte demandada a cancelar al grupo demandante la suma de ${valorPretension} como indemnización colectiva causada por </w:t>
-      </w:r>
-      <w:r>
-        <w:rPr>
-          <w:rFonts w:hint="default"/>
+        <w:t>Primera: Condenar a la parte demandada a cancelar al grupo demandante la suma de ${</w:t>
+      </w:r>
+      <w:proofErr w:type="spellStart"/>
+      <w:r>
+        <w:t>valorPretension</w:t>
+      </w:r>
+      <w:proofErr w:type="spellEnd"/>
+      <w:r>
+        <w:t xml:space="preserve">} como indemnización colectiva causada por </w:t>
+      </w:r>
+      <w:r>
+        <w:rPr>
           <w:lang w:val="es-ES"/>
         </w:rPr>
         <w:t>{</w:t>
       </w:r>
+      <w:proofErr w:type="spellStart"/>
       <w:r>
         <w:t>nombreDemandante</w:t>
       </w:r>
-      <w:r>
-        <w:rPr>
-          <w:rFonts w:hint="default"/>
+      <w:proofErr w:type="spellEnd"/>
+      <w:r>
+        <w:rPr>
           <w:lang w:val="es-ES"/>
         </w:rPr>
         <w:t xml:space="preserve">} y demás. </w:t>
       </w:r>
       <w:r>
-        <w:t>La indemnización total e íntegra es el equivalente a la sumatoria ponderada de las indemnizaciones individuales tanto de los demandantes como de aquellas personas que se adhieran a los efectos de la sentencia, por haber sufrido un daño por los mismos hechos</w:t>
-      </w:r>
-      <w:r>
-        <w:rPr>
-          <w:rFonts w:hint="default"/>
+        <w:t xml:space="preserve">La indemnización total e íntegra es el equivalente a la sumatoria ponderada de las indemnizaciones </w:t>
+      </w:r>
+      <w:r>
+        <w:lastRenderedPageBreak/>
+        <w:t>individuales tanto de los demandantes como de aquellas personas que se adhieran a los efectos de la sentencia, por haber sufrido un daño por los mismos hechos</w:t>
+      </w:r>
+      <w:r>
+        <w:rPr>
           <w:lang w:val="es-ES"/>
         </w:rPr>
         <w:t xml:space="preserve">: </w:t>
       </w:r>
       <w:r>
-        <w:t>{pretension</w:t>
-      </w:r>
-      <w:r>
-        <w:rPr>
-          <w:rFonts w:hint="default"/>
+        <w:t>{</w:t>
+      </w:r>
+      <w:proofErr w:type="spellStart"/>
+      <w:r>
+        <w:t>pretension</w:t>
+      </w:r>
+      <w:proofErr w:type="spellEnd"/>
+      <w:r>
+        <w:rPr>
           <w:lang w:val="es-ES"/>
         </w:rPr>
         <w:t>_1</w:t>
@@ -579,7 +632,6 @@
         <w:spacing w:after="0" w:line="240" w:lineRule="auto"/>
         <w:jc w:val="both"/>
         <w:rPr>
-          <w:rFonts w:hint="default"/>
           <w:lang w:val="es-ES"/>
         </w:rPr>
       </w:pPr>
@@ -588,7 +640,6 @@
       </w:r>
       <w:r>
         <w:rPr>
-          <w:rFonts w:hint="default"/>
           <w:lang w:val="es-ES"/>
         </w:rPr>
         <w:t>{pretension_2}</w:t>
@@ -618,12 +669,13 @@
     <w:p>
       <w:pPr>
         <w:spacing w:after="0" w:line="240" w:lineRule="auto"/>
-        <w:jc w:val="both"/>
-      </w:pPr>
-    </w:p>
-    <w:p>
-      <w:pPr>
-        <w:pStyle w:val="4"/>
+        <w:ind w:left="708" w:hanging="708"/>
+        <w:jc w:val="both"/>
+      </w:pPr>
+    </w:p>
+    <w:p>
+      <w:pPr>
+        <w:pStyle w:val="Prrafodelista"/>
         <w:numPr>
           <w:ilvl w:val="0"/>
           <w:numId w:val="3"/>
@@ -658,7 +710,7 @@
     </w:p>
     <w:p>
       <w:pPr>
-        <w:pStyle w:val="4"/>
+        <w:pStyle w:val="Prrafodelista"/>
         <w:numPr>
           <w:ilvl w:val="0"/>
           <w:numId w:val="3"/>
@@ -694,7 +746,7 @@
     </w:p>
     <w:p>
       <w:pPr>
-        <w:pStyle w:val="4"/>
+        <w:pStyle w:val="Prrafodelista"/>
         <w:numPr>
           <w:ilvl w:val="0"/>
           <w:numId w:val="3"/>
@@ -719,7 +771,15 @@
         <w:jc w:val="both"/>
       </w:pPr>
       <w:r>
-        <w:t>{idefAccionada}</w:t>
+        <w:t>{</w:t>
+      </w:r>
+      <w:proofErr w:type="spellStart"/>
+      <w:r>
+        <w:t>idefAccionada</w:t>
+      </w:r>
+      <w:proofErr w:type="spellEnd"/>
+      <w:r>
+        <w:t>}</w:t>
       </w:r>
     </w:p>
     <w:p>
@@ -738,7 +798,7 @@
     </w:p>
     <w:p>
       <w:pPr>
-        <w:pStyle w:val="4"/>
+        <w:pStyle w:val="Prrafodelista"/>
         <w:numPr>
           <w:ilvl w:val="0"/>
           <w:numId w:val="3"/>
@@ -764,52 +824,39 @@
         <w:ind w:left="8" w:right="6"/>
         <w:jc w:val="both"/>
         <w:rPr>
-          <w:rFonts w:hint="default" w:ascii="Calibri" w:hAnsi="Calibri" w:eastAsia="Book Antiqua" w:cs="Calibri"/>
+          <w:rFonts w:ascii="Calibri" w:eastAsia="Book Antiqua" w:hAnsi="Calibri" w:cs="Calibri"/>
           <w:color w:val="000000"/>
           <w:kern w:val="0"/>
-          <w:sz w:val="22"/>
-          <w:szCs w:val="22"/>
           <w:lang w:eastAsia="es-CO"/>
           <w14:ligatures w14:val="none"/>
         </w:rPr>
       </w:pPr>
       <w:r>
         <w:rPr>
-          <w:rFonts w:hint="default" w:ascii="Calibri" w:hAnsi="Calibri" w:eastAsia="Book Antiqua" w:cs="Calibri"/>
-          <w:color w:val="000000"/>
-          <w:sz w:val="22"/>
-          <w:szCs w:val="22"/>
+          <w:rFonts w:ascii="Calibri" w:eastAsia="Book Antiqua" w:hAnsi="Calibri" w:cs="Calibri"/>
+          <w:color w:val="000000"/>
         </w:rPr>
         <w:t>{#procedencia}</w:t>
       </w:r>
     </w:p>
     <w:p>
       <w:pPr>
-        <w:pStyle w:val="4"/>
+        <w:pStyle w:val="Prrafodelista"/>
         <w:widowControl w:val="0"/>
-        <w:numPr>
-          <w:numId w:val="0"/>
-        </w:numPr>
         <w:spacing w:before="205" w:after="0" w:line="247" w:lineRule="auto"/>
-        <w:ind w:left="720" w:leftChars="0" w:right="1" w:rightChars="0"/>
-        <w:jc w:val="both"/>
-        <w:rPr>
-          <w:rFonts w:hint="default" w:ascii="Calibri" w:hAnsi="Calibri" w:eastAsia="Book Antiqua" w:cs="Calibri"/>
-          <w:b w:val="0"/>
+        <w:ind w:right="1"/>
+        <w:jc w:val="both"/>
+        <w:rPr>
+          <w:rFonts w:ascii="Calibri" w:eastAsia="Book Antiqua" w:hAnsi="Calibri" w:cs="Calibri"/>
           <w:bCs/>
           <w:color w:val="000000"/>
-          <w:sz w:val="22"/>
-          <w:szCs w:val="22"/>
-        </w:rPr>
-      </w:pPr>
-      <w:r>
-        <w:rPr>
-          <w:rFonts w:hint="default" w:ascii="Calibri" w:hAnsi="Calibri" w:eastAsia="Book Antiqua" w:cs="Calibri"/>
-          <w:b w:val="0"/>
+        </w:rPr>
+      </w:pPr>
+      <w:r>
+        <w:rPr>
+          <w:rFonts w:ascii="Calibri" w:eastAsia="Book Antiqua" w:hAnsi="Calibri" w:cs="Calibri"/>
           <w:bCs/>
           <w:color w:val="000000"/>
-          <w:sz w:val="22"/>
-          <w:szCs w:val="22"/>
         </w:rPr>
         <w:t>{contenido}</w:t>
       </w:r>
@@ -821,18 +868,14 @@
         <w:ind w:left="8" w:right="6"/>
         <w:jc w:val="both"/>
         <w:rPr>
-          <w:rFonts w:hint="default" w:ascii="Calibri" w:hAnsi="Calibri" w:eastAsia="Book Antiqua" w:cs="Calibri"/>
-          <w:color w:val="000000"/>
-          <w:sz w:val="22"/>
-          <w:szCs w:val="22"/>
-        </w:rPr>
-      </w:pPr>
-      <w:r>
-        <w:rPr>
-          <w:rFonts w:hint="default" w:ascii="Calibri" w:hAnsi="Calibri" w:eastAsia="Book Antiqua" w:cs="Calibri"/>
-          <w:color w:val="000000"/>
-          <w:sz w:val="22"/>
-          <w:szCs w:val="22"/>
+          <w:rFonts w:ascii="Calibri" w:eastAsia="Book Antiqua" w:hAnsi="Calibri" w:cs="Calibri"/>
+          <w:color w:val="000000"/>
+        </w:rPr>
+      </w:pPr>
+      <w:r>
+        <w:rPr>
+          <w:rFonts w:ascii="Calibri" w:eastAsia="Book Antiqua" w:hAnsi="Calibri" w:cs="Calibri"/>
+          <w:color w:val="000000"/>
         </w:rPr>
         <w:t>{/procedencia}</w:t>
       </w:r>
@@ -853,7 +896,7 @@
     </w:p>
     <w:p>
       <w:pPr>
-        <w:pStyle w:val="4"/>
+        <w:pStyle w:val="Prrafodelista"/>
         <w:numPr>
           <w:ilvl w:val="0"/>
           <w:numId w:val="3"/>
@@ -877,7 +920,11 @@
         <w:jc w:val="both"/>
       </w:pPr>
       <w:r>
-        <w:t>La presente acción no ha caducado, toda vez que, los hechos que causaron el daño sucedieron el</w:t>
+        <w:t xml:space="preserve">La presente acción no ha caducado, toda vez que, los hechos que causaron el daño sucedieron </w:t>
+      </w:r>
+      <w:proofErr w:type="gramStart"/>
+      <w:r>
+        <w:t>el</w:t>
       </w:r>
       <w:r>
         <w:rPr>
@@ -886,7 +933,11 @@
         <w:t xml:space="preserve"> </w:t>
       </w:r>
       <w:r>
-        <w:t xml:space="preserve"> {caducidad}, por tal razón, al momento de presentar la acción de grupo no han transcurrido dos (2) años.</w:t>
+        <w:t xml:space="preserve"> {</w:t>
+      </w:r>
+      <w:proofErr w:type="gramEnd"/>
+      <w:r>
+        <w:t>caducidad}, por tal razón, al momento de presentar la acción de grupo no han transcurrido dos (2) años.</w:t>
       </w:r>
     </w:p>
     <w:p>
@@ -905,7 +956,7 @@
     </w:p>
     <w:p>
       <w:pPr>
-        <w:pStyle w:val="4"/>
+        <w:pStyle w:val="Prrafodelista"/>
         <w:numPr>
           <w:ilvl w:val="0"/>
           <w:numId w:val="3"/>
@@ -922,7 +973,7 @@
         <w:spacing w:after="0" w:line="240" w:lineRule="auto"/>
         <w:jc w:val="both"/>
         <w:rPr>
-          <w:color w:val="203864" w:themeColor="accent1" w:themeShade="80"/>
+          <w:color w:val="1F3864" w:themeColor="accent1" w:themeShade="80"/>
           <w:sz w:val="16"/>
           <w:szCs w:val="16"/>
         </w:rPr>
@@ -931,14 +982,6 @@
     <w:p>
       <w:pPr>
         <w:spacing w:after="0" w:line="240" w:lineRule="auto"/>
-        <w:ind w:left="360"/>
-        <w:jc w:val="both"/>
-      </w:pPr>
-    </w:p>
-    <w:p>
-      <w:pPr>
-        <w:spacing w:after="0" w:line="240" w:lineRule="auto"/>
-        <w:ind w:left="360"/>
         <w:jc w:val="both"/>
       </w:pPr>
       <w:r>
@@ -949,55 +992,42 @@
       <w:pPr>
         <w:widowControl w:val="0"/>
         <w:spacing w:before="210" w:line="247" w:lineRule="auto"/>
-        <w:ind w:left="8" w:right="6"/>
-        <w:jc w:val="both"/>
-        <w:rPr>
-          <w:rFonts w:hint="default" w:ascii="Calibri" w:hAnsi="Calibri" w:eastAsia="Book Antiqua" w:cs="Calibri"/>
+        <w:ind w:left="360" w:right="6"/>
+        <w:jc w:val="both"/>
+        <w:rPr>
+          <w:rFonts w:ascii="Calibri" w:eastAsia="Book Antiqua" w:hAnsi="Calibri" w:cs="Calibri"/>
           <w:color w:val="000000"/>
           <w:kern w:val="0"/>
-          <w:sz w:val="22"/>
-          <w:szCs w:val="22"/>
           <w:lang w:eastAsia="es-CO"/>
           <w14:ligatures w14:val="none"/>
         </w:rPr>
       </w:pPr>
       <w:r>
         <w:rPr>
-          <w:rFonts w:hint="default" w:ascii="Calibri" w:hAnsi="Calibri" w:eastAsia="Book Antiqua" w:cs="Calibri"/>
-          <w:color w:val="000000"/>
-          <w:sz w:val="22"/>
-          <w:szCs w:val="22"/>
+          <w:rFonts w:ascii="Calibri" w:eastAsia="Book Antiqua" w:hAnsi="Calibri" w:cs="Calibri"/>
+          <w:color w:val="000000"/>
         </w:rPr>
         <w:t>{#documentales}</w:t>
       </w:r>
     </w:p>
     <w:p>
       <w:pPr>
-        <w:pStyle w:val="4"/>
+        <w:pStyle w:val="Prrafodelista"/>
         <w:widowControl w:val="0"/>
-        <w:numPr>
-          <w:numId w:val="0"/>
-        </w:numPr>
         <w:spacing w:before="205" w:after="0" w:line="247" w:lineRule="auto"/>
-        <w:ind w:left="720" w:leftChars="0" w:right="1" w:rightChars="0"/>
-        <w:jc w:val="both"/>
-        <w:rPr>
-          <w:rFonts w:hint="default" w:ascii="Calibri" w:hAnsi="Calibri" w:eastAsia="Book Antiqua" w:cs="Calibri"/>
+        <w:ind w:left="1072" w:right="1"/>
+        <w:jc w:val="both"/>
+        <w:rPr>
+          <w:rFonts w:ascii="Calibri" w:eastAsia="Book Antiqua" w:hAnsi="Calibri" w:cs="Calibri"/>
           <w:bCs/>
           <w:color w:val="000000"/>
-          <w:sz w:val="22"/>
-          <w:szCs w:val="22"/>
-        </w:rPr>
-      </w:pPr>
-      <w:bookmarkStart w:id="0" w:name="_GoBack"/>
-      <w:bookmarkEnd w:id="0"/>
-      <w:r>
-        <w:rPr>
-          <w:rFonts w:hint="default" w:ascii="Calibri" w:hAnsi="Calibri" w:eastAsia="Book Antiqua" w:cs="Calibri"/>
+        </w:rPr>
+      </w:pPr>
+      <w:r>
+        <w:rPr>
+          <w:rFonts w:ascii="Calibri" w:eastAsia="Book Antiqua" w:hAnsi="Calibri" w:cs="Calibri"/>
           <w:bCs/>
           <w:color w:val="000000"/>
-          <w:sz w:val="22"/>
-          <w:szCs w:val="22"/>
         </w:rPr>
         <w:t>{contenido}</w:t>
       </w:r>
@@ -1006,21 +1036,17 @@
       <w:pPr>
         <w:widowControl w:val="0"/>
         <w:spacing w:before="210" w:line="247" w:lineRule="auto"/>
-        <w:ind w:left="8" w:right="6"/>
-        <w:jc w:val="both"/>
-        <w:rPr>
-          <w:rFonts w:hint="default" w:ascii="Calibri" w:hAnsi="Calibri" w:eastAsia="Book Antiqua" w:cs="Calibri"/>
-          <w:color w:val="000000"/>
-          <w:sz w:val="22"/>
-          <w:szCs w:val="22"/>
-        </w:rPr>
-      </w:pPr>
-      <w:r>
-        <w:rPr>
-          <w:rFonts w:hint="default" w:ascii="Calibri" w:hAnsi="Calibri" w:eastAsia="Book Antiqua" w:cs="Calibri"/>
-          <w:color w:val="000000"/>
-          <w:sz w:val="22"/>
-          <w:szCs w:val="22"/>
+        <w:ind w:left="360" w:right="6"/>
+        <w:jc w:val="both"/>
+        <w:rPr>
+          <w:rFonts w:ascii="Calibri" w:eastAsia="Book Antiqua" w:hAnsi="Calibri" w:cs="Calibri"/>
+          <w:color w:val="000000"/>
+        </w:rPr>
+      </w:pPr>
+      <w:r>
+        <w:rPr>
+          <w:rFonts w:ascii="Calibri" w:eastAsia="Book Antiqua" w:hAnsi="Calibri" w:cs="Calibri"/>
+          <w:color w:val="000000"/>
         </w:rPr>
         <w:t>{/documentales}</w:t>
       </w:r>
@@ -1028,6 +1054,31 @@
     <w:p>
       <w:pPr>
         <w:spacing w:after="0" w:line="240" w:lineRule="auto"/>
+        <w:jc w:val="both"/>
+        <w:rPr>
+          <w:rFonts w:ascii="Calibri" w:eastAsia="Book Antiqua" w:hAnsi="Calibri" w:cs="Calibri"/>
+          <w:color w:val="000000"/>
+        </w:rPr>
+      </w:pPr>
+    </w:p>
+    <w:p>
+      <w:pPr>
+        <w:spacing w:after="0" w:line="240" w:lineRule="auto"/>
+        <w:jc w:val="both"/>
+      </w:pPr>
+    </w:p>
+    <w:p>
+      <w:pPr>
+        <w:spacing w:after="0" w:line="240" w:lineRule="auto"/>
+        <w:jc w:val="both"/>
+      </w:pPr>
+      <w:r>
+        <w:t>{#hasdocumentalesSOLI}</w:t>
+      </w:r>
+    </w:p>
+    <w:p>
+      <w:pPr>
+        <w:spacing w:after="0" w:line="240" w:lineRule="auto"/>
         <w:ind w:left="360"/>
         <w:jc w:val="both"/>
       </w:pPr>
@@ -1035,14 +1086,6 @@
     <w:p>
       <w:pPr>
         <w:spacing w:after="0" w:line="240" w:lineRule="auto"/>
-        <w:ind w:left="360"/>
-        <w:jc w:val="both"/>
-      </w:pPr>
-    </w:p>
-    <w:p>
-      <w:pPr>
-        <w:spacing w:after="0" w:line="240" w:lineRule="auto"/>
-        <w:ind w:left="360"/>
         <w:jc w:val="both"/>
       </w:pPr>
       <w:r>
@@ -1053,10 +1096,10 @@
       <w:pPr>
         <w:widowControl w:val="0"/>
         <w:spacing w:before="210" w:line="247" w:lineRule="auto"/>
-        <w:ind w:left="8" w:right="6"/>
-        <w:jc w:val="both"/>
-        <w:rPr>
-          <w:rFonts w:ascii="Book Antiqua" w:hAnsi="Book Antiqua" w:eastAsia="Book Antiqua" w:cs="Book Antiqua"/>
+        <w:ind w:right="6"/>
+        <w:jc w:val="both"/>
+        <w:rPr>
+          <w:rFonts w:ascii="Calibri" w:eastAsia="Book Antiqua" w:hAnsi="Calibri" w:cs="Calibri"/>
           <w:color w:val="000000"/>
           <w:kern w:val="0"/>
           <w:sz w:val="24"/>
@@ -1067,7 +1110,7 @@
       </w:pPr>
       <w:r>
         <w:rPr>
-          <w:rFonts w:ascii="Book Antiqua" w:hAnsi="Book Antiqua" w:eastAsia="Book Antiqua" w:cs="Book Antiqua"/>
+          <w:rFonts w:ascii="Calibri" w:eastAsia="Book Antiqua" w:hAnsi="Calibri" w:cs="Calibri"/>
           <w:color w:val="000000"/>
           <w:sz w:val="24"/>
           <w:szCs w:val="24"/>
@@ -1077,17 +1120,17 @@
     </w:p>
     <w:p>
       <w:pPr>
-        <w:pStyle w:val="4"/>
+        <w:pStyle w:val="Prrafodelista"/>
         <w:widowControl w:val="0"/>
         <w:numPr>
           <w:ilvl w:val="0"/>
           <w:numId w:val="4"/>
         </w:numPr>
         <w:spacing w:before="205" w:after="0" w:line="247" w:lineRule="auto"/>
-        <w:ind w:right="1"/>
-        <w:jc w:val="both"/>
-        <w:rPr>
-          <w:rFonts w:ascii="Book Antiqua" w:hAnsi="Book Antiqua" w:eastAsia="Book Antiqua" w:cs="Book Antiqua"/>
+        <w:ind w:left="1072" w:right="1"/>
+        <w:jc w:val="both"/>
+        <w:rPr>
+          <w:rFonts w:ascii="Calibri" w:eastAsia="Book Antiqua" w:hAnsi="Calibri" w:cs="Calibri"/>
           <w:bCs/>
           <w:color w:val="000000"/>
           <w:sz w:val="24"/>
@@ -1096,7 +1139,7 @@
       </w:pPr>
       <w:r>
         <w:rPr>
-          <w:rFonts w:ascii="Book Antiqua" w:hAnsi="Book Antiqua" w:eastAsia="Book Antiqua" w:cs="Book Antiqua"/>
+          <w:rFonts w:ascii="Calibri" w:eastAsia="Book Antiqua" w:hAnsi="Calibri" w:cs="Calibri"/>
           <w:bCs/>
           <w:color w:val="000000"/>
           <w:sz w:val="24"/>
@@ -1109,41 +1152,107 @@
       <w:pPr>
         <w:widowControl w:val="0"/>
         <w:spacing w:before="210" w:line="247" w:lineRule="auto"/>
-        <w:ind w:left="8" w:right="6"/>
-        <w:jc w:val="both"/>
-        <w:rPr>
-          <w:rFonts w:ascii="Book Antiqua" w:hAnsi="Book Antiqua" w:eastAsia="Book Antiqua" w:cs="Book Antiqua"/>
-          <w:color w:val="000000"/>
-          <w:sz w:val="24"/>
-          <w:szCs w:val="24"/>
-        </w:rPr>
-      </w:pPr>
-      <w:r>
-        <w:rPr>
-          <w:rFonts w:ascii="Book Antiqua" w:hAnsi="Book Antiqua" w:eastAsia="Book Antiqua" w:cs="Book Antiqua"/>
-          <w:color w:val="000000"/>
-          <w:sz w:val="24"/>
-          <w:szCs w:val="24"/>
-        </w:rPr>
-        <w:t>{/documentalesSOLI}</w:t>
-      </w:r>
-    </w:p>
-    <w:p>
-      <w:pPr>
-        <w:spacing w:after="0" w:line="240" w:lineRule="auto"/>
-        <w:jc w:val="both"/>
-      </w:pPr>
-    </w:p>
-    <w:p>
-      <w:pPr>
-        <w:spacing w:after="0" w:line="240" w:lineRule="auto"/>
-        <w:jc w:val="both"/>
-      </w:pPr>
-    </w:p>
-    <w:p>
-      <w:pPr>
-        <w:spacing w:after="0" w:line="240" w:lineRule="auto"/>
-        <w:ind w:left="360"/>
+        <w:ind w:right="6"/>
+        <w:jc w:val="both"/>
+        <w:rPr>
+          <w:rFonts w:ascii="Calibri" w:eastAsia="Book Antiqua" w:hAnsi="Calibri" w:cs="Calibri"/>
+          <w:color w:val="000000"/>
+          <w:sz w:val="24"/>
+          <w:szCs w:val="24"/>
+        </w:rPr>
+      </w:pPr>
+      <w:r>
+        <w:rPr>
+          <w:rFonts w:ascii="Calibri" w:eastAsia="Book Antiqua" w:hAnsi="Calibri" w:cs="Calibri"/>
+          <w:color w:val="000000"/>
+          <w:sz w:val="24"/>
+          <w:szCs w:val="24"/>
+        </w:rPr>
+        <w:t>{/</w:t>
+      </w:r>
+      <w:proofErr w:type="spellStart"/>
+      <w:r>
+        <w:rPr>
+          <w:rFonts w:ascii="Calibri" w:eastAsia="Book Antiqua" w:hAnsi="Calibri" w:cs="Calibri"/>
+          <w:color w:val="000000"/>
+          <w:sz w:val="24"/>
+          <w:szCs w:val="24"/>
+        </w:rPr>
+        <w:t>documentalesSOLI</w:t>
+      </w:r>
+      <w:proofErr w:type="spellEnd"/>
+      <w:r>
+        <w:rPr>
+          <w:rFonts w:ascii="Calibri" w:eastAsia="Book Antiqua" w:hAnsi="Calibri" w:cs="Calibri"/>
+          <w:color w:val="000000"/>
+          <w:sz w:val="24"/>
+          <w:szCs w:val="24"/>
+        </w:rPr>
+        <w:t>}</w:t>
+      </w:r>
+    </w:p>
+    <w:p>
+      <w:pPr>
+        <w:spacing w:after="0" w:line="240" w:lineRule="auto"/>
+        <w:jc w:val="both"/>
+      </w:pPr>
+    </w:p>
+    <w:p>
+      <w:pPr>
+        <w:spacing w:after="0" w:line="240" w:lineRule="auto"/>
+        <w:jc w:val="both"/>
+      </w:pPr>
+      <w:r>
+        <w:t>{</w:t>
+      </w:r>
+      <w:r>
+        <w:t>/</w:t>
+      </w:r>
+      <w:proofErr w:type="spellStart"/>
+      <w:r>
+        <w:t>hasdocumentalesSOLI</w:t>
+      </w:r>
+      <w:proofErr w:type="spellEnd"/>
+      <w:r>
+        <w:t>}</w:t>
+      </w:r>
+    </w:p>
+    <w:p>
+      <w:pPr>
+        <w:spacing w:after="0" w:line="240" w:lineRule="auto"/>
+        <w:jc w:val="both"/>
+      </w:pPr>
+    </w:p>
+    <w:p>
+      <w:pPr>
+        <w:spacing w:after="0" w:line="240" w:lineRule="auto"/>
+        <w:jc w:val="both"/>
+      </w:pPr>
+    </w:p>
+    <w:p>
+      <w:pPr>
+        <w:spacing w:after="0" w:line="240" w:lineRule="auto"/>
+        <w:jc w:val="both"/>
+      </w:pPr>
+      <w:r>
+        <w:t>{</w:t>
+      </w:r>
+      <w:r>
+        <w:t>#haspericiales</w:t>
+      </w:r>
+      <w:r>
+        <w:t>}</w:t>
+      </w:r>
+    </w:p>
+    <w:p>
+      <w:pPr>
+        <w:spacing w:after="0" w:line="240" w:lineRule="auto"/>
+        <w:jc w:val="both"/>
+      </w:pPr>
+    </w:p>
+    <w:p>
+      <w:pPr>
+        <w:spacing w:after="0" w:line="240" w:lineRule="auto"/>
         <w:jc w:val="both"/>
       </w:pPr>
       <w:r>
@@ -1154,10 +1263,10 @@
       <w:pPr>
         <w:widowControl w:val="0"/>
         <w:spacing w:before="210" w:line="247" w:lineRule="auto"/>
-        <w:ind w:left="8" w:right="6"/>
-        <w:jc w:val="both"/>
-        <w:rPr>
-          <w:rFonts w:ascii="Book Antiqua" w:hAnsi="Book Antiqua" w:eastAsia="Book Antiqua" w:cs="Book Antiqua"/>
+        <w:ind w:right="6"/>
+        <w:jc w:val="both"/>
+        <w:rPr>
+          <w:rFonts w:ascii="Calibri" w:eastAsia="Book Antiqua" w:hAnsi="Calibri" w:cs="Calibri"/>
           <w:color w:val="000000"/>
           <w:kern w:val="0"/>
           <w:sz w:val="24"/>
@@ -1167,11 +1276,14 @@
         </w:rPr>
       </w:pPr>
       <w:r>
+        <w:rPr>
+          <w:rFonts w:ascii="Calibri" w:hAnsi="Calibri" w:cs="Calibri"/>
+        </w:rPr>
         <w:t xml:space="preserve"> </w:t>
       </w:r>
       <w:r>
         <w:rPr>
-          <w:rFonts w:ascii="Book Antiqua" w:hAnsi="Book Antiqua" w:eastAsia="Book Antiqua" w:cs="Book Antiqua"/>
+          <w:rFonts w:ascii="Calibri" w:eastAsia="Book Antiqua" w:hAnsi="Calibri" w:cs="Calibri"/>
           <w:color w:val="000000"/>
           <w:sz w:val="24"/>
           <w:szCs w:val="24"/>
@@ -1181,17 +1293,17 @@
     </w:p>
     <w:p>
       <w:pPr>
-        <w:pStyle w:val="4"/>
+        <w:pStyle w:val="Prrafodelista"/>
         <w:widowControl w:val="0"/>
         <w:numPr>
           <w:ilvl w:val="0"/>
           <w:numId w:val="5"/>
         </w:numPr>
         <w:spacing w:before="205" w:after="0" w:line="247" w:lineRule="auto"/>
-        <w:ind w:right="1"/>
-        <w:jc w:val="both"/>
-        <w:rPr>
-          <w:rFonts w:ascii="Book Antiqua" w:hAnsi="Book Antiqua" w:eastAsia="Book Antiqua" w:cs="Book Antiqua"/>
+        <w:ind w:left="1072" w:right="1"/>
+        <w:jc w:val="both"/>
+        <w:rPr>
+          <w:rFonts w:ascii="Calibri" w:eastAsia="Book Antiqua" w:hAnsi="Calibri" w:cs="Calibri"/>
           <w:bCs/>
           <w:color w:val="000000"/>
           <w:sz w:val="24"/>
@@ -1200,7 +1312,7 @@
       </w:pPr>
       <w:r>
         <w:rPr>
-          <w:rFonts w:ascii="Book Antiqua" w:hAnsi="Book Antiqua" w:eastAsia="Book Antiqua" w:cs="Book Antiqua"/>
+          <w:rFonts w:ascii="Calibri" w:eastAsia="Book Antiqua" w:hAnsi="Calibri" w:cs="Calibri"/>
           <w:bCs/>
           <w:color w:val="000000"/>
           <w:sz w:val="24"/>
@@ -1213,64 +1325,165 @@
       <w:pPr>
         <w:widowControl w:val="0"/>
         <w:spacing w:before="210" w:line="247" w:lineRule="auto"/>
-        <w:ind w:left="8" w:right="6"/>
-        <w:jc w:val="both"/>
-        <w:rPr>
-          <w:rFonts w:ascii="Book Antiqua" w:hAnsi="Book Antiqua" w:eastAsia="Book Antiqua" w:cs="Book Antiqua"/>
-          <w:color w:val="000000"/>
-          <w:sz w:val="24"/>
-          <w:szCs w:val="24"/>
-        </w:rPr>
-      </w:pPr>
-      <w:r>
-        <w:rPr>
-          <w:rFonts w:ascii="Book Antiqua" w:hAnsi="Book Antiqua" w:eastAsia="Book Antiqua" w:cs="Book Antiqua"/>
+        <w:ind w:right="6"/>
+        <w:jc w:val="both"/>
+        <w:rPr>
+          <w:rFonts w:ascii="Calibri" w:eastAsia="Book Antiqua" w:hAnsi="Calibri" w:cs="Calibri"/>
+          <w:color w:val="000000"/>
+          <w:sz w:val="24"/>
+          <w:szCs w:val="24"/>
+        </w:rPr>
+      </w:pPr>
+      <w:r>
+        <w:rPr>
+          <w:rFonts w:ascii="Calibri" w:eastAsia="Book Antiqua" w:hAnsi="Calibri" w:cs="Calibri"/>
           <w:color w:val="000000"/>
           <w:sz w:val="24"/>
           <w:szCs w:val="24"/>
         </w:rPr>
         <w:t>{/periciales}</w:t>
       </w:r>
-    </w:p>
-    <w:p>
-      <w:pPr>
-        <w:spacing w:after="0" w:line="240" w:lineRule="auto"/>
-        <w:ind w:left="360"/>
-        <w:jc w:val="both"/>
-      </w:pPr>
-    </w:p>
-    <w:p>
-      <w:pPr>
-        <w:spacing w:after="0" w:line="240" w:lineRule="auto"/>
-        <w:ind w:left="360"/>
-        <w:jc w:val="both"/>
-      </w:pPr>
-    </w:p>
-    <w:p>
-      <w:pPr>
-        <w:spacing w:after="0" w:line="240" w:lineRule="auto"/>
-        <w:ind w:left="360"/>
-        <w:jc w:val="both"/>
-      </w:pPr>
-      <w:r>
-        <w:t>Testimoniales:</w:t>
-      </w:r>
-    </w:p>
-    <w:p>
-      <w:pPr>
-        <w:spacing w:after="0" w:line="240" w:lineRule="auto"/>
-        <w:ind w:left="360"/>
-        <w:jc w:val="both"/>
-      </w:pPr>
     </w:p>
     <w:p>
       <w:pPr>
         <w:widowControl w:val="0"/>
         <w:spacing w:before="210" w:line="247" w:lineRule="auto"/>
-        <w:ind w:left="8" w:right="6"/>
-        <w:jc w:val="both"/>
-        <w:rPr>
-          <w:rFonts w:ascii="Book Antiqua" w:hAnsi="Book Antiqua" w:eastAsia="Book Antiqua" w:cs="Book Antiqua"/>
+        <w:ind w:right="6"/>
+        <w:jc w:val="both"/>
+        <w:rPr>
+          <w:rFonts w:ascii="Calibri" w:eastAsia="Book Antiqua" w:hAnsi="Calibri" w:cs="Calibri"/>
+          <w:color w:val="000000"/>
+          <w:sz w:val="24"/>
+          <w:szCs w:val="24"/>
+        </w:rPr>
+      </w:pPr>
+      <w:r>
+        <w:rPr>
+          <w:rFonts w:ascii="Calibri" w:eastAsia="Book Antiqua" w:hAnsi="Calibri" w:cs="Calibri"/>
+          <w:color w:val="000000"/>
+          <w:sz w:val="24"/>
+          <w:szCs w:val="24"/>
+        </w:rPr>
+        <w:t>{/</w:t>
+      </w:r>
+      <w:proofErr w:type="spellStart"/>
+      <w:r>
+        <w:rPr>
+          <w:rFonts w:ascii="Calibri" w:eastAsia="Book Antiqua" w:hAnsi="Calibri" w:cs="Calibri"/>
+          <w:color w:val="000000"/>
+          <w:sz w:val="24"/>
+          <w:szCs w:val="24"/>
+        </w:rPr>
+        <w:t>has</w:t>
+      </w:r>
+      <w:r>
+        <w:rPr>
+          <w:rFonts w:ascii="Calibri" w:eastAsia="Book Antiqua" w:hAnsi="Calibri" w:cs="Calibri"/>
+          <w:color w:val="000000"/>
+          <w:sz w:val="24"/>
+          <w:szCs w:val="24"/>
+        </w:rPr>
+        <w:t>periciales</w:t>
+      </w:r>
+      <w:proofErr w:type="spellEnd"/>
+      <w:r>
+        <w:rPr>
+          <w:rFonts w:ascii="Calibri" w:eastAsia="Book Antiqua" w:hAnsi="Calibri" w:cs="Calibri"/>
+          <w:color w:val="000000"/>
+          <w:sz w:val="24"/>
+          <w:szCs w:val="24"/>
+        </w:rPr>
+        <w:t>}</w:t>
+      </w:r>
+    </w:p>
+    <w:p>
+      <w:pPr>
+        <w:widowControl w:val="0"/>
+        <w:spacing w:before="210" w:line="247" w:lineRule="auto"/>
+        <w:ind w:right="6"/>
+        <w:jc w:val="both"/>
+        <w:rPr>
+          <w:rFonts w:ascii="Calibri" w:eastAsia="Book Antiqua" w:hAnsi="Calibri" w:cs="Calibri"/>
+          <w:color w:val="000000"/>
+          <w:sz w:val="24"/>
+          <w:szCs w:val="24"/>
+        </w:rPr>
+      </w:pPr>
+      <w:r>
+        <w:rPr>
+          <w:rFonts w:ascii="Calibri" w:eastAsia="Book Antiqua" w:hAnsi="Calibri" w:cs="Calibri"/>
+          <w:color w:val="000000"/>
+          <w:sz w:val="24"/>
+          <w:szCs w:val="24"/>
+        </w:rPr>
+        <w:t>{</w:t>
+      </w:r>
+      <w:r>
+        <w:rPr>
+          <w:rFonts w:ascii="Calibri" w:eastAsia="Book Antiqua" w:hAnsi="Calibri" w:cs="Calibri"/>
+          <w:color w:val="000000"/>
+          <w:sz w:val="24"/>
+          <w:szCs w:val="24"/>
+        </w:rPr>
+        <w:t>#</w:t>
+      </w:r>
+      <w:r>
+        <w:rPr>
+          <w:rFonts w:ascii="Calibri" w:eastAsia="Book Antiqua" w:hAnsi="Calibri" w:cs="Calibri"/>
+          <w:color w:val="000000"/>
+          <w:sz w:val="24"/>
+          <w:szCs w:val="24"/>
+        </w:rPr>
+        <w:t>has</w:t>
+      </w:r>
+      <w:r>
+        <w:rPr>
+          <w:rFonts w:ascii="Calibri" w:eastAsia="Book Antiqua" w:hAnsi="Calibri" w:cs="Calibri"/>
+          <w:color w:val="000000"/>
+          <w:sz w:val="24"/>
+          <w:szCs w:val="24"/>
+        </w:rPr>
+        <w:t>testimoniales</w:t>
+      </w:r>
+      <w:r>
+        <w:rPr>
+          <w:rFonts w:ascii="Calibri" w:eastAsia="Book Antiqua" w:hAnsi="Calibri" w:cs="Calibri"/>
+          <w:color w:val="000000"/>
+          <w:sz w:val="24"/>
+          <w:szCs w:val="24"/>
+        </w:rPr>
+        <w:t>}</w:t>
+      </w:r>
+    </w:p>
+    <w:p>
+      <w:pPr>
+        <w:spacing w:after="0" w:line="240" w:lineRule="auto"/>
+        <w:jc w:val="both"/>
+      </w:pPr>
+    </w:p>
+    <w:p>
+      <w:pPr>
+        <w:spacing w:after="0" w:line="240" w:lineRule="auto"/>
+        <w:jc w:val="both"/>
+      </w:pPr>
+      <w:r>
+        <w:t>Testimoniales:</w:t>
+      </w:r>
+    </w:p>
+    <w:p>
+      <w:pPr>
+        <w:spacing w:after="0" w:line="240" w:lineRule="auto"/>
+        <w:jc w:val="both"/>
+      </w:pPr>
+    </w:p>
+    <w:p>
+      <w:pPr>
+        <w:widowControl w:val="0"/>
+        <w:spacing w:before="210" w:line="247" w:lineRule="auto"/>
+        <w:ind w:right="6"/>
+        <w:jc w:val="both"/>
+        <w:rPr>
+          <w:rFonts w:ascii="Book Antiqua" w:eastAsia="Book Antiqua" w:hAnsi="Book Antiqua" w:cs="Book Antiqua"/>
           <w:color w:val="000000"/>
           <w:kern w:val="0"/>
           <w:sz w:val="24"/>
@@ -1281,7 +1494,7 @@
       </w:pPr>
       <w:r>
         <w:rPr>
-          <w:rFonts w:ascii="Book Antiqua" w:hAnsi="Book Antiqua" w:eastAsia="Book Antiqua" w:cs="Book Antiqua"/>
+          <w:rFonts w:ascii="Book Antiqua" w:eastAsia="Book Antiqua" w:hAnsi="Book Antiqua" w:cs="Book Antiqua"/>
           <w:color w:val="000000"/>
           <w:sz w:val="24"/>
           <w:szCs w:val="24"/>
@@ -1291,17 +1504,17 @@
     </w:p>
     <w:p>
       <w:pPr>
-        <w:pStyle w:val="4"/>
+        <w:pStyle w:val="Prrafodelista"/>
         <w:widowControl w:val="0"/>
         <w:numPr>
           <w:ilvl w:val="0"/>
           <w:numId w:val="6"/>
         </w:numPr>
         <w:spacing w:before="205" w:after="0" w:line="247" w:lineRule="auto"/>
-        <w:ind w:right="1"/>
-        <w:jc w:val="both"/>
-        <w:rPr>
-          <w:rFonts w:ascii="Book Antiqua" w:hAnsi="Book Antiqua" w:eastAsia="Book Antiqua" w:cs="Book Antiqua"/>
+        <w:ind w:left="1072" w:right="1"/>
+        <w:jc w:val="both"/>
+        <w:rPr>
+          <w:rFonts w:ascii="Book Antiqua" w:eastAsia="Book Antiqua" w:hAnsi="Book Antiqua" w:cs="Book Antiqua"/>
           <w:bCs/>
           <w:color w:val="000000"/>
           <w:sz w:val="24"/>
@@ -1310,7 +1523,7 @@
       </w:pPr>
       <w:r>
         <w:rPr>
-          <w:rFonts w:ascii="Book Antiqua" w:hAnsi="Book Antiqua" w:eastAsia="Book Antiqua" w:cs="Book Antiqua"/>
+          <w:rFonts w:ascii="Book Antiqua" w:eastAsia="Book Antiqua" w:hAnsi="Book Antiqua" w:cs="Book Antiqua"/>
           <w:bCs/>
           <w:color w:val="000000"/>
           <w:sz w:val="24"/>
@@ -1323,18 +1536,18 @@
       <w:pPr>
         <w:widowControl w:val="0"/>
         <w:spacing w:before="210" w:line="247" w:lineRule="auto"/>
-        <w:ind w:left="8" w:right="6"/>
-        <w:jc w:val="both"/>
-        <w:rPr>
-          <w:rFonts w:ascii="Book Antiqua" w:hAnsi="Book Antiqua" w:eastAsia="Book Antiqua" w:cs="Book Antiqua"/>
-          <w:color w:val="000000"/>
-          <w:sz w:val="24"/>
-          <w:szCs w:val="24"/>
-        </w:rPr>
-      </w:pPr>
-      <w:r>
-        <w:rPr>
-          <w:rFonts w:ascii="Book Antiqua" w:hAnsi="Book Antiqua" w:eastAsia="Book Antiqua" w:cs="Book Antiqua"/>
+        <w:ind w:right="6"/>
+        <w:jc w:val="both"/>
+        <w:rPr>
+          <w:rFonts w:ascii="Book Antiqua" w:eastAsia="Book Antiqua" w:hAnsi="Book Antiqua" w:cs="Book Antiqua"/>
+          <w:color w:val="000000"/>
+          <w:sz w:val="24"/>
+          <w:szCs w:val="24"/>
+        </w:rPr>
+      </w:pPr>
+      <w:r>
+        <w:rPr>
+          <w:rFonts w:ascii="Book Antiqua" w:eastAsia="Book Antiqua" w:hAnsi="Book Antiqua" w:cs="Book Antiqua"/>
           <w:color w:val="000000"/>
           <w:sz w:val="24"/>
           <w:szCs w:val="24"/>
@@ -1344,6 +1557,67 @@
     </w:p>
     <w:p>
       <w:pPr>
+        <w:widowControl w:val="0"/>
+        <w:spacing w:before="210" w:line="247" w:lineRule="auto"/>
+        <w:ind w:right="6"/>
+        <w:jc w:val="both"/>
+        <w:rPr>
+          <w:rFonts w:ascii="Calibri" w:eastAsia="Book Antiqua" w:hAnsi="Calibri" w:cs="Calibri"/>
+          <w:color w:val="000000"/>
+          <w:sz w:val="24"/>
+          <w:szCs w:val="24"/>
+        </w:rPr>
+      </w:pPr>
+      <w:r>
+        <w:rPr>
+          <w:rFonts w:ascii="Calibri" w:eastAsia="Book Antiqua" w:hAnsi="Calibri" w:cs="Calibri"/>
+          <w:color w:val="000000"/>
+          <w:sz w:val="24"/>
+          <w:szCs w:val="24"/>
+        </w:rPr>
+        <w:t>{/</w:t>
+      </w:r>
+      <w:proofErr w:type="spellStart"/>
+      <w:r>
+        <w:rPr>
+          <w:rFonts w:ascii="Calibri" w:eastAsia="Book Antiqua" w:hAnsi="Calibri" w:cs="Calibri"/>
+          <w:color w:val="000000"/>
+          <w:sz w:val="24"/>
+          <w:szCs w:val="24"/>
+        </w:rPr>
+        <w:t>has</w:t>
+      </w:r>
+      <w:r>
+        <w:rPr>
+          <w:rFonts w:ascii="Calibri" w:eastAsia="Book Antiqua" w:hAnsi="Calibri" w:cs="Calibri"/>
+          <w:color w:val="000000"/>
+          <w:sz w:val="24"/>
+          <w:szCs w:val="24"/>
+        </w:rPr>
+        <w:t>testimoniale</w:t>
+      </w:r>
+      <w:r>
+        <w:rPr>
+          <w:rFonts w:ascii="Calibri" w:eastAsia="Book Antiqua" w:hAnsi="Calibri" w:cs="Calibri"/>
+          <w:color w:val="000000"/>
+          <w:sz w:val="24"/>
+          <w:szCs w:val="24"/>
+        </w:rPr>
+        <w:t>s</w:t>
+      </w:r>
+      <w:proofErr w:type="spellEnd"/>
+      <w:r>
+        <w:rPr>
+          <w:rFonts w:ascii="Calibri" w:eastAsia="Book Antiqua" w:hAnsi="Calibri" w:cs="Calibri"/>
+          <w:color w:val="000000"/>
+          <w:sz w:val="24"/>
+          <w:szCs w:val="24"/>
+        </w:rPr>
+        <w:t>}</w:t>
+      </w:r>
+    </w:p>
+    <w:p>
+      <w:pPr>
         <w:spacing w:after="0" w:line="240" w:lineRule="auto"/>
         <w:ind w:left="360"/>
         <w:jc w:val="both"/>
@@ -1363,7 +1637,7 @@
     </w:p>
     <w:p>
       <w:pPr>
-        <w:pStyle w:val="4"/>
+        <w:pStyle w:val="Prrafodelista"/>
         <w:numPr>
           <w:ilvl w:val="0"/>
           <w:numId w:val="3"/>
@@ -1413,7 +1687,7 @@
     </w:p>
     <w:p>
       <w:pPr>
-        <w:pStyle w:val="4"/>
+        <w:pStyle w:val="Prrafodelista"/>
         <w:numPr>
           <w:ilvl w:val="0"/>
           <w:numId w:val="3"/>
@@ -1437,7 +1711,13 @@
         <w:jc w:val="both"/>
       </w:pPr>
       <w:r>
-        <w:t>{competencia}</w:t>
+        <w:t>{</w:t>
+      </w:r>
+      <w:r>
+        <w:t>competencia_1</w:t>
+      </w:r>
+      <w:r>
+        <w:t>}</w:t>
       </w:r>
     </w:p>
     <w:p>
@@ -1448,7 +1728,7 @@
     </w:p>
     <w:p>
       <w:pPr>
-        <w:pStyle w:val="4"/>
+        <w:pStyle w:val="Prrafodelista"/>
         <w:numPr>
           <w:ilvl w:val="0"/>
           <w:numId w:val="3"/>
@@ -1492,7 +1772,7 @@
     </w:p>
     <w:p>
       <w:pPr>
-        <w:pStyle w:val="4"/>
+        <w:pStyle w:val="Prrafodelista"/>
         <w:numPr>
           <w:ilvl w:val="0"/>
           <w:numId w:val="3"/>
@@ -1516,37 +1796,85 @@
         <w:jc w:val="both"/>
       </w:pPr>
       <w:r>
-        <w:t xml:space="preserve">La parte demandada, representada por {nombreDemandante} o quien haga sus veces, puede ser notificada en su domicilio principal situado en {domicilioDemandante} de la ciudad de {ciudadDemandado}. </w:t>
-      </w:r>
-    </w:p>
-    <w:p>
-      <w:pPr>
-        <w:spacing w:after="0" w:line="240" w:lineRule="auto"/>
-        <w:jc w:val="both"/>
-      </w:pPr>
-    </w:p>
-    <w:p>
-      <w:pPr>
-        <w:spacing w:after="0" w:line="240" w:lineRule="auto"/>
-        <w:jc w:val="both"/>
-      </w:pPr>
-      <w:r>
-        <w:t>La parte demandante en {domicilioDemandante} de la ciudad de {ciudadDemandante}</w:t>
-      </w:r>
-    </w:p>
-    <w:p>
-      <w:pPr>
-        <w:spacing w:after="0" w:line="240" w:lineRule="auto"/>
-        <w:jc w:val="both"/>
-      </w:pPr>
-    </w:p>
-    <w:p>
-      <w:pPr>
-        <w:spacing w:after="0" w:line="240" w:lineRule="auto"/>
-        <w:jc w:val="both"/>
-      </w:pPr>
-      <w:r>
-        <w:t xml:space="preserve">El suscrito abogado en {abogadoSuscrito} o en la secretaría del despacho. </w:t>
+        <w:t>La parte demandada, representada por {</w:t>
+      </w:r>
+      <w:proofErr w:type="spellStart"/>
+      <w:r>
+        <w:t>nombreDemandante</w:t>
+      </w:r>
+      <w:proofErr w:type="spellEnd"/>
+      <w:r>
+        <w:t>} o quien haga sus veces, puede ser notificada en su domicilio principal situado en {</w:t>
+      </w:r>
+      <w:proofErr w:type="spellStart"/>
+      <w:r>
+        <w:t>domicilioDemandante</w:t>
+      </w:r>
+      <w:proofErr w:type="spellEnd"/>
+      <w:r>
+        <w:t>} de la ciudad de {</w:t>
+      </w:r>
+      <w:proofErr w:type="spellStart"/>
+      <w:r>
+        <w:t>ciudadDemandado</w:t>
+      </w:r>
+      <w:proofErr w:type="spellEnd"/>
+      <w:r>
+        <w:t xml:space="preserve">}. </w:t>
+      </w:r>
+    </w:p>
+    <w:p>
+      <w:pPr>
+        <w:spacing w:after="0" w:line="240" w:lineRule="auto"/>
+        <w:jc w:val="both"/>
+      </w:pPr>
+    </w:p>
+    <w:p>
+      <w:pPr>
+        <w:spacing w:after="0" w:line="240" w:lineRule="auto"/>
+        <w:jc w:val="both"/>
+      </w:pPr>
+      <w:r>
+        <w:t>La parte demandante en {</w:t>
+      </w:r>
+      <w:proofErr w:type="spellStart"/>
+      <w:r>
+        <w:t>domicilioDemandante</w:t>
+      </w:r>
+      <w:proofErr w:type="spellEnd"/>
+      <w:r>
+        <w:t>} de la ciudad de {</w:t>
+      </w:r>
+      <w:proofErr w:type="spellStart"/>
+      <w:r>
+        <w:t>ciudadDemandante</w:t>
+      </w:r>
+      <w:proofErr w:type="spellEnd"/>
+      <w:r>
+        <w:t>}</w:t>
+      </w:r>
+    </w:p>
+    <w:p>
+      <w:pPr>
+        <w:spacing w:after="0" w:line="240" w:lineRule="auto"/>
+        <w:jc w:val="both"/>
+      </w:pPr>
+    </w:p>
+    <w:p>
+      <w:pPr>
+        <w:spacing w:after="0" w:line="240" w:lineRule="auto"/>
+        <w:jc w:val="both"/>
+      </w:pPr>
+      <w:r>
+        <w:t>El suscrito abogado en {</w:t>
+      </w:r>
+      <w:proofErr w:type="spellStart"/>
+      <w:r>
+        <w:t>abogadoSuscrito</w:t>
+      </w:r>
+      <w:proofErr w:type="spellEnd"/>
+      <w:r>
+        <w:t xml:space="preserve">} o en la secretaría del despacho. </w:t>
       </w:r>
     </w:p>
     <w:p>
@@ -1594,16 +1922,32 @@
         <w:jc w:val="both"/>
       </w:pPr>
       <w:r>
-        <w:t>{nombreAbogado}</w:t>
-      </w:r>
-    </w:p>
-    <w:p>
-      <w:pPr>
-        <w:spacing w:after="0" w:line="240" w:lineRule="auto"/>
-        <w:jc w:val="both"/>
-      </w:pPr>
-      <w:r>
-        <w:t>C.C. {cedulaAbogado}</w:t>
+        <w:t>{</w:t>
+      </w:r>
+      <w:proofErr w:type="spellStart"/>
+      <w:r>
+        <w:t>nombreAbogado</w:t>
+      </w:r>
+      <w:proofErr w:type="spellEnd"/>
+      <w:r>
+        <w:t>}</w:t>
+      </w:r>
+    </w:p>
+    <w:p>
+      <w:pPr>
+        <w:spacing w:after="0" w:line="240" w:lineRule="auto"/>
+        <w:jc w:val="both"/>
+      </w:pPr>
+      <w:r>
+        <w:t>C.C. {</w:t>
+      </w:r>
+      <w:proofErr w:type="spellStart"/>
+      <w:r>
+        <w:t>cedulaAbogado</w:t>
+      </w:r>
+      <w:proofErr w:type="spellEnd"/>
+      <w:r>
+        <w:t>}</w:t>
       </w:r>
     </w:p>
     <w:p>
@@ -1639,16 +1983,16 @@
     <w:sectPr>
       <w:pgSz w:w="12240" w:h="15840"/>
       <w:pgMar w:top="1417" w:right="1701" w:bottom="1417" w:left="1701" w:header="708" w:footer="708" w:gutter="0"/>
-      <w:cols w:space="708" w:num="1"/>
-      <w:docGrid w:linePitch="360" w:charSpace="0"/>
+      <w:cols w:space="708"/>
+      <w:docGrid w:linePitch="360"/>
     </w:sectPr>
   </w:body>
 </w:document>
 </file>
 
 <file path=word/endnotes.xml><?xml version="1.0" encoding="utf-8"?>
-<w:endnotes xmlns:wpc="http://schemas.microsoft.com/office/word/2010/wordprocessingCanvas" xmlns:mc="http://schemas.openxmlformats.org/markup-compatibility/2006" xmlns:o="urn:schemas-microsoft-com:office:office" xmlns:r="http://schemas.openxmlformats.org/officeDocument/2006/relationships" xmlns:m="http://schemas.openxmlformats.org/officeDocument/2006/math" xmlns:v="urn:schemas-microsoft-com:vml" xmlns:wp14="http://schemas.microsoft.com/office/word/2010/wordprocessingDrawing" xmlns:wp="http://schemas.openxmlformats.org/drawingml/2006/wordprocessingDrawing" xmlns:w="http://schemas.openxmlformats.org/wordprocessingml/2006/main" xmlns:w14="http://schemas.microsoft.com/office/word/2010/wordml" xmlns:w15="http://schemas.microsoft.com/office/word/2012/wordml" xmlns:w10="urn:schemas-microsoft-com:office:word" xmlns:wpg="http://schemas.microsoft.com/office/word/2010/wordprocessingGroup" xmlns:wpi="http://schemas.microsoft.com/office/word/2010/wordprocessingInk" xmlns:wne="http://schemas.microsoft.com/office/word/2006/wordml" xmlns:wps="http://schemas.microsoft.com/office/word/2010/wordprocessingShape" xmlns:wpsCustomData="http://www.wps.cn/officeDocument/2013/wpsCustomData" mc:Ignorable="w14 w15 wp14">
-  <w:endnote w:type="separator" w:id="0">
+<w:endnotes xmlns:wpc="http://schemas.microsoft.com/office/word/2010/wordprocessingCanvas" xmlns:cx="http://schemas.microsoft.com/office/drawing/2014/chartex" xmlns:cx1="http://schemas.microsoft.com/office/drawing/2015/9/8/chartex" xmlns:cx2="http://schemas.microsoft.com/office/drawing/2015/10/21/chartex" xmlns:cx3="http://schemas.microsoft.com/office/drawing/2016/5/9/chartex" xmlns:cx4="http://schemas.microsoft.com/office/drawing/2016/5/10/chartex" xmlns:cx5="http://schemas.microsoft.com/office/drawing/2016/5/11/chartex" xmlns:cx6="http://schemas.microsoft.com/office/drawing/2016/5/12/chartex" xmlns:cx7="http://schemas.microsoft.com/office/drawing/2016/5/13/chartex" xmlns:cx8="http://schemas.microsoft.com/office/drawing/2016/5/14/chartex" xmlns:mc="http://schemas.openxmlformats.org/markup-compatibility/2006" xmlns:aink="http://schemas.microsoft.com/office/drawing/2016/ink" xmlns:am3d="http://schemas.microsoft.com/office/drawing/2017/model3d" xmlns:o="urn:schemas-microsoft-com:office:office" xmlns:oel="http://schemas.microsoft.com/office/2019/extlst" xmlns:r="http://schemas.openxmlformats.org/officeDocument/2006/relationships" xmlns:m="http://schemas.openxmlformats.org/officeDocument/2006/math" xmlns:v="urn:schemas-microsoft-com:vml" xmlns:wp14="http://schemas.microsoft.com/office/word/2010/wordprocessingDrawing" xmlns:wp="http://schemas.openxmlformats.org/drawingml/2006/wordprocessingDrawing" xmlns:w10="urn:schemas-microsoft-com:office:word" xmlns:w="http://schemas.openxmlformats.org/wordprocessingml/2006/main" xmlns:w14="http://schemas.microsoft.com/office/word/2010/wordml" xmlns:w15="http://schemas.microsoft.com/office/word/2012/wordml" xmlns:w16cex="http://schemas.microsoft.com/office/word/2018/wordml/cex" xmlns:w16cid="http://schemas.microsoft.com/office/word/2016/wordml/cid" xmlns:w16="http://schemas.microsoft.com/office/word/2018/wordml" xmlns:w16sdtdh="http://schemas.microsoft.com/office/word/2020/wordml/sdtdatahash" xmlns:w16se="http://schemas.microsoft.com/office/word/2015/wordml/symex" xmlns:wpg="http://schemas.microsoft.com/office/word/2010/wordprocessingGroup" xmlns:wpi="http://schemas.microsoft.com/office/word/2010/wordprocessingInk" xmlns:wne="http://schemas.microsoft.com/office/word/2006/wordml" xmlns:wps="http://schemas.microsoft.com/office/word/2010/wordprocessingShape" mc:Ignorable="w14 w15 w16se w16cid w16 w16cex w16sdtdh wp14">
+  <w:endnote w:type="separator" w:id="-1">
     <w:p>
       <w:pPr>
         <w:spacing w:line="240" w:lineRule="auto"/>
@@ -1658,7 +2002,7 @@
       </w:r>
     </w:p>
   </w:endnote>
-  <w:endnote w:type="continuationSeparator" w:id="1">
+  <w:endnote w:type="continuationSeparator" w:id="0">
     <w:p>
       <w:pPr>
         <w:spacing w:line="240" w:lineRule="auto"/>
@@ -1672,21 +2016,21 @@
 </file>
 
 <file path=word/footnotes.xml><?xml version="1.0" encoding="utf-8"?>
-<w:footnotes xmlns:wpc="http://schemas.microsoft.com/office/word/2010/wordprocessingCanvas" xmlns:mc="http://schemas.openxmlformats.org/markup-compatibility/2006" xmlns:o="urn:schemas-microsoft-com:office:office" xmlns:r="http://schemas.openxmlformats.org/officeDocument/2006/relationships" xmlns:m="http://schemas.openxmlformats.org/officeDocument/2006/math" xmlns:v="urn:schemas-microsoft-com:vml" xmlns:wp14="http://schemas.microsoft.com/office/word/2010/wordprocessingDrawing" xmlns:wp="http://schemas.openxmlformats.org/drawingml/2006/wordprocessingDrawing" xmlns:w="http://schemas.openxmlformats.org/wordprocessingml/2006/main" xmlns:w14="http://schemas.microsoft.com/office/word/2010/wordml" xmlns:w15="http://schemas.microsoft.com/office/word/2012/wordml" xmlns:w10="urn:schemas-microsoft-com:office:word" xmlns:wpg="http://schemas.microsoft.com/office/word/2010/wordprocessingGroup" xmlns:wpi="http://schemas.microsoft.com/office/word/2010/wordprocessingInk" xmlns:wne="http://schemas.microsoft.com/office/word/2006/wordml" xmlns:wps="http://schemas.microsoft.com/office/word/2010/wordprocessingShape" xmlns:wpsCustomData="http://www.wps.cn/officeDocument/2013/wpsCustomData" mc:Ignorable="w14 w15 wp14">
-  <w:footnote w:type="separator" w:id="0">
-    <w:p>
-      <w:pPr>
-        <w:spacing w:before="0" w:after="0" w:line="259" w:lineRule="auto"/>
+<w:footnotes xmlns:wpc="http://schemas.microsoft.com/office/word/2010/wordprocessingCanvas" xmlns:cx="http://schemas.microsoft.com/office/drawing/2014/chartex" xmlns:cx1="http://schemas.microsoft.com/office/drawing/2015/9/8/chartex" xmlns:cx2="http://schemas.microsoft.com/office/drawing/2015/10/21/chartex" xmlns:cx3="http://schemas.microsoft.com/office/drawing/2016/5/9/chartex" xmlns:cx4="http://schemas.microsoft.com/office/drawing/2016/5/10/chartex" xmlns:cx5="http://schemas.microsoft.com/office/drawing/2016/5/11/chartex" xmlns:cx6="http://schemas.microsoft.com/office/drawing/2016/5/12/chartex" xmlns:cx7="http://schemas.microsoft.com/office/drawing/2016/5/13/chartex" xmlns:cx8="http://schemas.microsoft.com/office/drawing/2016/5/14/chartex" xmlns:mc="http://schemas.openxmlformats.org/markup-compatibility/2006" xmlns:aink="http://schemas.microsoft.com/office/drawing/2016/ink" xmlns:am3d="http://schemas.microsoft.com/office/drawing/2017/model3d" xmlns:o="urn:schemas-microsoft-com:office:office" xmlns:oel="http://schemas.microsoft.com/office/2019/extlst" xmlns:r="http://schemas.openxmlformats.org/officeDocument/2006/relationships" xmlns:m="http://schemas.openxmlformats.org/officeDocument/2006/math" xmlns:v="urn:schemas-microsoft-com:vml" xmlns:wp14="http://schemas.microsoft.com/office/word/2010/wordprocessingDrawing" xmlns:wp="http://schemas.openxmlformats.org/drawingml/2006/wordprocessingDrawing" xmlns:w10="urn:schemas-microsoft-com:office:word" xmlns:w="http://schemas.openxmlformats.org/wordprocessingml/2006/main" xmlns:w14="http://schemas.microsoft.com/office/word/2010/wordml" xmlns:w15="http://schemas.microsoft.com/office/word/2012/wordml" xmlns:w16cex="http://schemas.microsoft.com/office/word/2018/wordml/cex" xmlns:w16cid="http://schemas.microsoft.com/office/word/2016/wordml/cid" xmlns:w16="http://schemas.microsoft.com/office/word/2018/wordml" xmlns:w16sdtdh="http://schemas.microsoft.com/office/word/2020/wordml/sdtdatahash" xmlns:w16se="http://schemas.microsoft.com/office/word/2015/wordml/symex" xmlns:wpg="http://schemas.microsoft.com/office/word/2010/wordprocessingGroup" xmlns:wpi="http://schemas.microsoft.com/office/word/2010/wordprocessingInk" xmlns:wne="http://schemas.microsoft.com/office/word/2006/wordml" xmlns:wps="http://schemas.microsoft.com/office/word/2010/wordprocessingShape" mc:Ignorable="w14 w15 w16se w16cid w16 w16cex w16sdtdh wp14">
+  <w:footnote w:type="separator" w:id="-1">
+    <w:p>
+      <w:pPr>
+        <w:spacing w:after="0"/>
       </w:pPr>
       <w:r>
         <w:separator/>
       </w:r>
     </w:p>
   </w:footnote>
-  <w:footnote w:type="continuationSeparator" w:id="1">
-    <w:p>
-      <w:pPr>
-        <w:spacing w:before="0" w:after="0" w:line="259" w:lineRule="auto"/>
+  <w:footnote w:type="continuationSeparator" w:id="0">
+    <w:p>
+      <w:pPr>
+        <w:spacing w:after="0"/>
       </w:pPr>
       <w:r>
         <w:continuationSeparator/>
@@ -1697,12 +2041,12 @@
 </file>
 
 <file path=word/numbering.xml><?xml version="1.0" encoding="utf-8"?>
-<w:numbering xmlns:wpc="http://schemas.microsoft.com/office/word/2010/wordprocessingCanvas" xmlns:mc="http://schemas.openxmlformats.org/markup-compatibility/2006" xmlns:o="urn:schemas-microsoft-com:office:office" xmlns:r="http://schemas.openxmlformats.org/officeDocument/2006/relationships" xmlns:m="http://schemas.openxmlformats.org/officeDocument/2006/math" xmlns:v="urn:schemas-microsoft-com:vml" xmlns:wp14="http://schemas.microsoft.com/office/word/2010/wordprocessingDrawing" xmlns:wp="http://schemas.openxmlformats.org/drawingml/2006/wordprocessingDrawing" xmlns:w10="urn:schemas-microsoft-com:office:word" xmlns:w="http://schemas.openxmlformats.org/wordprocessingml/2006/main" xmlns:w14="http://schemas.microsoft.com/office/word/2010/wordml" xmlns:wpg="http://schemas.microsoft.com/office/word/2010/wordprocessingGroup" xmlns:wpi="http://schemas.microsoft.com/office/word/2010/wordprocessingInk" xmlns:wne="http://schemas.microsoft.com/office/word/2006/wordml" xmlns:wps="http://schemas.microsoft.com/office/word/2010/wordprocessingShape" xmlns:wpsCustomData="http://www.wps.cn/officeDocument/2013/wpsCustomData" mc:Ignorable="w14 wp14">
-  <w:abstractNum w:abstractNumId="0">
+<w:numbering xmlns:wpc="http://schemas.microsoft.com/office/word/2010/wordprocessingCanvas" xmlns:cx="http://schemas.microsoft.com/office/drawing/2014/chartex" xmlns:cx1="http://schemas.microsoft.com/office/drawing/2015/9/8/chartex" xmlns:cx2="http://schemas.microsoft.com/office/drawing/2015/10/21/chartex" xmlns:cx3="http://schemas.microsoft.com/office/drawing/2016/5/9/chartex" xmlns:cx4="http://schemas.microsoft.com/office/drawing/2016/5/10/chartex" xmlns:cx5="http://schemas.microsoft.com/office/drawing/2016/5/11/chartex" xmlns:cx6="http://schemas.microsoft.com/office/drawing/2016/5/12/chartex" xmlns:cx7="http://schemas.microsoft.com/office/drawing/2016/5/13/chartex" xmlns:cx8="http://schemas.microsoft.com/office/drawing/2016/5/14/chartex" xmlns:mc="http://schemas.openxmlformats.org/markup-compatibility/2006" xmlns:aink="http://schemas.microsoft.com/office/drawing/2016/ink" xmlns:am3d="http://schemas.microsoft.com/office/drawing/2017/model3d" xmlns:o="urn:schemas-microsoft-com:office:office" xmlns:oel="http://schemas.microsoft.com/office/2019/extlst" xmlns:r="http://schemas.openxmlformats.org/officeDocument/2006/relationships" xmlns:m="http://schemas.openxmlformats.org/officeDocument/2006/math" xmlns:v="urn:schemas-microsoft-com:vml" xmlns:wp14="http://schemas.microsoft.com/office/word/2010/wordprocessingDrawing" xmlns:wp="http://schemas.openxmlformats.org/drawingml/2006/wordprocessingDrawing" xmlns:w10="urn:schemas-microsoft-com:office:word" xmlns:w="http://schemas.openxmlformats.org/wordprocessingml/2006/main" xmlns:w14="http://schemas.microsoft.com/office/word/2010/wordml" xmlns:w15="http://schemas.microsoft.com/office/word/2012/wordml" xmlns:w16cex="http://schemas.microsoft.com/office/word/2018/wordml/cex" xmlns:w16cid="http://schemas.microsoft.com/office/word/2016/wordml/cid" xmlns:w16="http://schemas.microsoft.com/office/word/2018/wordml" xmlns:w16sdtdh="http://schemas.microsoft.com/office/word/2020/wordml/sdtdatahash" xmlns:w16se="http://schemas.microsoft.com/office/word/2015/wordml/symex" xmlns:wpg="http://schemas.microsoft.com/office/word/2010/wordprocessingGroup" xmlns:wpi="http://schemas.microsoft.com/office/word/2010/wordprocessingInk" xmlns:wne="http://schemas.microsoft.com/office/word/2006/wordml" xmlns:wps="http://schemas.microsoft.com/office/word/2010/wordprocessingShape" mc:Ignorable="w14 w15 w16se w16cid w16 w16cex w16sdtdh wp14">
+  <w:abstractNum w:abstractNumId="0" w15:restartNumberingAfterBreak="0">
     <w:nsid w:val="EE0F0895"/>
     <w:multiLevelType w:val="singleLevel"/>
     <w:tmpl w:val="EE0F0895"/>
-    <w:lvl w:ilvl="0" w:tentative="0">
+    <w:lvl w:ilvl="0">
       <w:start w:val="1"/>
       <w:numFmt w:val="upperRoman"/>
       <w:suff w:val="space"/>
@@ -1713,11 +2057,11 @@
       </w:pPr>
     </w:lvl>
   </w:abstractNum>
-  <w:abstractNum w:abstractNumId="1">
+  <w:abstractNum w:abstractNumId="1" w15:restartNumberingAfterBreak="0">
     <w:nsid w:val="04F85D88"/>
     <w:multiLevelType w:val="multilevel"/>
     <w:tmpl w:val="04F85D88"/>
-    <w:lvl w:ilvl="0" w:tentative="0">
+    <w:lvl w:ilvl="0">
       <w:start w:val="1"/>
       <w:numFmt w:val="decimal"/>
       <w:lvlText w:val="%1."/>
@@ -1726,7 +2070,7 @@
         <w:ind w:left="1080" w:hanging="360"/>
       </w:pPr>
     </w:lvl>
-    <w:lvl w:ilvl="1" w:tentative="0">
+    <w:lvl w:ilvl="1">
       <w:start w:val="1"/>
       <w:numFmt w:val="lowerLetter"/>
       <w:lvlText w:val="%2."/>
@@ -1735,7 +2079,7 @@
         <w:ind w:left="1800" w:hanging="360"/>
       </w:pPr>
     </w:lvl>
-    <w:lvl w:ilvl="2" w:tentative="0">
+    <w:lvl w:ilvl="2">
       <w:start w:val="1"/>
       <w:numFmt w:val="lowerRoman"/>
       <w:lvlText w:val="%3."/>
@@ -1744,7 +2088,7 @@
         <w:ind w:left="2520" w:hanging="180"/>
       </w:pPr>
     </w:lvl>
-    <w:lvl w:ilvl="3" w:tentative="0">
+    <w:lvl w:ilvl="3">
       <w:start w:val="1"/>
       <w:numFmt w:val="decimal"/>
       <w:lvlText w:val="%4."/>
@@ -1753,7 +2097,7 @@
         <w:ind w:left="3240" w:hanging="360"/>
       </w:pPr>
     </w:lvl>
-    <w:lvl w:ilvl="4" w:tentative="0">
+    <w:lvl w:ilvl="4">
       <w:start w:val="1"/>
       <w:numFmt w:val="lowerLetter"/>
       <w:lvlText w:val="%5."/>
@@ -1762,7 +2106,7 @@
         <w:ind w:left="3960" w:hanging="360"/>
       </w:pPr>
     </w:lvl>
-    <w:lvl w:ilvl="5" w:tentative="0">
+    <w:lvl w:ilvl="5">
       <w:start w:val="1"/>
       <w:numFmt w:val="lowerRoman"/>
       <w:lvlText w:val="%6."/>
@@ -1771,7 +2115,7 @@
         <w:ind w:left="4680" w:hanging="180"/>
       </w:pPr>
     </w:lvl>
-    <w:lvl w:ilvl="6" w:tentative="0">
+    <w:lvl w:ilvl="6">
       <w:start w:val="1"/>
       <w:numFmt w:val="decimal"/>
       <w:lvlText w:val="%7."/>
@@ -1780,7 +2124,7 @@
         <w:ind w:left="5400" w:hanging="360"/>
       </w:pPr>
     </w:lvl>
-    <w:lvl w:ilvl="7" w:tentative="0">
+    <w:lvl w:ilvl="7">
       <w:start w:val="1"/>
       <w:numFmt w:val="lowerLetter"/>
       <w:lvlText w:val="%8."/>
@@ -1789,7 +2133,7 @@
         <w:ind w:left="6120" w:hanging="360"/>
       </w:pPr>
     </w:lvl>
-    <w:lvl w:ilvl="8" w:tentative="0">
+    <w:lvl w:ilvl="8">
       <w:start w:val="1"/>
       <w:numFmt w:val="lowerRoman"/>
       <w:lvlText w:val="%9."/>
@@ -1799,11 +2143,11 @@
       </w:pPr>
     </w:lvl>
   </w:abstractNum>
-  <w:abstractNum w:abstractNumId="2">
+  <w:abstractNum w:abstractNumId="2" w15:restartNumberingAfterBreak="0">
     <w:nsid w:val="18215A05"/>
     <w:multiLevelType w:val="multilevel"/>
     <w:tmpl w:val="18215A05"/>
-    <w:lvl w:ilvl="0" w:tentative="0">
+    <w:lvl w:ilvl="0">
       <w:start w:val="1"/>
       <w:numFmt w:val="decimal"/>
       <w:lvlText w:val="%1."/>
@@ -1812,7 +2156,7 @@
         <w:ind w:left="1080" w:hanging="360"/>
       </w:pPr>
     </w:lvl>
-    <w:lvl w:ilvl="1" w:tentative="0">
+    <w:lvl w:ilvl="1">
       <w:start w:val="1"/>
       <w:numFmt w:val="lowerLetter"/>
       <w:lvlText w:val="%2."/>
@@ -1821,7 +2165,7 @@
         <w:ind w:left="1800" w:hanging="360"/>
       </w:pPr>
     </w:lvl>
-    <w:lvl w:ilvl="2" w:tentative="0">
+    <w:lvl w:ilvl="2">
       <w:start w:val="1"/>
       <w:numFmt w:val="lowerRoman"/>
       <w:lvlText w:val="%3."/>
@@ -1830,7 +2174,7 @@
         <w:ind w:left="2520" w:hanging="180"/>
       </w:pPr>
     </w:lvl>
-    <w:lvl w:ilvl="3" w:tentative="0">
+    <w:lvl w:ilvl="3">
       <w:start w:val="1"/>
       <w:numFmt w:val="decimal"/>
       <w:lvlText w:val="%4."/>
@@ -1839,7 +2183,7 @@
         <w:ind w:left="3240" w:hanging="360"/>
       </w:pPr>
     </w:lvl>
-    <w:lvl w:ilvl="4" w:tentative="0">
+    <w:lvl w:ilvl="4">
       <w:start w:val="1"/>
       <w:numFmt w:val="lowerLetter"/>
       <w:lvlText w:val="%5."/>
@@ -1848,7 +2192,7 @@
         <w:ind w:left="3960" w:hanging="360"/>
       </w:pPr>
     </w:lvl>
-    <w:lvl w:ilvl="5" w:tentative="0">
+    <w:lvl w:ilvl="5">
       <w:start w:val="1"/>
       <w:numFmt w:val="lowerRoman"/>
       <w:lvlText w:val="%6."/>
@@ -1857,7 +2201,7 @@
         <w:ind w:left="4680" w:hanging="180"/>
       </w:pPr>
     </w:lvl>
-    <w:lvl w:ilvl="6" w:tentative="0">
+    <w:lvl w:ilvl="6">
       <w:start w:val="1"/>
       <w:numFmt w:val="decimal"/>
       <w:lvlText w:val="%7."/>
@@ -1866,7 +2210,7 @@
         <w:ind w:left="5400" w:hanging="360"/>
       </w:pPr>
     </w:lvl>
-    <w:lvl w:ilvl="7" w:tentative="0">
+    <w:lvl w:ilvl="7">
       <w:start w:val="1"/>
       <w:numFmt w:val="lowerLetter"/>
       <w:lvlText w:val="%8."/>
@@ -1875,7 +2219,7 @@
         <w:ind w:left="6120" w:hanging="360"/>
       </w:pPr>
     </w:lvl>
-    <w:lvl w:ilvl="8" w:tentative="0">
+    <w:lvl w:ilvl="8">
       <w:start w:val="1"/>
       <w:numFmt w:val="lowerRoman"/>
       <w:lvlText w:val="%9."/>
@@ -1885,11 +2229,11 @@
       </w:pPr>
     </w:lvl>
   </w:abstractNum>
-  <w:abstractNum w:abstractNumId="3">
+  <w:abstractNum w:abstractNumId="3" w15:restartNumberingAfterBreak="0">
     <w:nsid w:val="3AE367DC"/>
     <w:multiLevelType w:val="multilevel"/>
     <w:tmpl w:val="3AE367DC"/>
-    <w:lvl w:ilvl="0" w:tentative="0">
+    <w:lvl w:ilvl="0">
       <w:start w:val="1"/>
       <w:numFmt w:val="upperRoman"/>
       <w:lvlText w:val="%1."/>
@@ -1901,7 +2245,7 @@
         <w:rFonts w:hint="default"/>
       </w:rPr>
     </w:lvl>
-    <w:lvl w:ilvl="1" w:tentative="0">
+    <w:lvl w:ilvl="1">
       <w:start w:val="1"/>
       <w:numFmt w:val="lowerLetter"/>
       <w:lvlText w:val="%2."/>
@@ -1910,7 +2254,7 @@
         <w:ind w:left="1440" w:hanging="360"/>
       </w:pPr>
     </w:lvl>
-    <w:lvl w:ilvl="2" w:tentative="0">
+    <w:lvl w:ilvl="2">
       <w:start w:val="1"/>
       <w:numFmt w:val="lowerRoman"/>
       <w:lvlText w:val="%3."/>
@@ -1919,7 +2263,7 @@
         <w:ind w:left="2160" w:hanging="180"/>
       </w:pPr>
     </w:lvl>
-    <w:lvl w:ilvl="3" w:tentative="0">
+    <w:lvl w:ilvl="3">
       <w:start w:val="1"/>
       <w:numFmt w:val="decimal"/>
       <w:lvlText w:val="%4."/>
@@ -1928,7 +2272,7 @@
         <w:ind w:left="2880" w:hanging="360"/>
       </w:pPr>
     </w:lvl>
-    <w:lvl w:ilvl="4" w:tentative="0">
+    <w:lvl w:ilvl="4">
       <w:start w:val="1"/>
       <w:numFmt w:val="lowerLetter"/>
       <w:lvlText w:val="%5."/>
@@ -1937,7 +2281,7 @@
         <w:ind w:left="3600" w:hanging="360"/>
       </w:pPr>
     </w:lvl>
-    <w:lvl w:ilvl="5" w:tentative="0">
+    <w:lvl w:ilvl="5">
       <w:start w:val="1"/>
       <w:numFmt w:val="lowerRoman"/>
       <w:lvlText w:val="%6."/>
@@ -1946,7 +2290,7 @@
         <w:ind w:left="4320" w:hanging="180"/>
       </w:pPr>
     </w:lvl>
-    <w:lvl w:ilvl="6" w:tentative="0">
+    <w:lvl w:ilvl="6">
       <w:start w:val="1"/>
       <w:numFmt w:val="decimal"/>
       <w:lvlText w:val="%7."/>
@@ -1955,7 +2299,7 @@
         <w:ind w:left="5040" w:hanging="360"/>
       </w:pPr>
     </w:lvl>
-    <w:lvl w:ilvl="7" w:tentative="0">
+    <w:lvl w:ilvl="7">
       <w:start w:val="1"/>
       <w:numFmt w:val="lowerLetter"/>
       <w:lvlText w:val="%8."/>
@@ -1964,7 +2308,7 @@
         <w:ind w:left="5760" w:hanging="360"/>
       </w:pPr>
     </w:lvl>
-    <w:lvl w:ilvl="8" w:tentative="0">
+    <w:lvl w:ilvl="8">
       <w:start w:val="1"/>
       <w:numFmt w:val="lowerRoman"/>
       <w:lvlText w:val="%9."/>
@@ -1974,11 +2318,11 @@
       </w:pPr>
     </w:lvl>
   </w:abstractNum>
-  <w:abstractNum w:abstractNumId="4">
+  <w:abstractNum w:abstractNumId="4" w15:restartNumberingAfterBreak="0">
     <w:nsid w:val="500E5E1C"/>
     <w:multiLevelType w:val="multilevel"/>
     <w:tmpl w:val="500E5E1C"/>
-    <w:lvl w:ilvl="0" w:tentative="0">
+    <w:lvl w:ilvl="0">
       <w:start w:val="1"/>
       <w:numFmt w:val="decimal"/>
       <w:lvlText w:val="%1."/>
@@ -1987,7 +2331,7 @@
         <w:ind w:left="1080" w:hanging="360"/>
       </w:pPr>
     </w:lvl>
-    <w:lvl w:ilvl="1" w:tentative="0">
+    <w:lvl w:ilvl="1">
       <w:start w:val="1"/>
       <w:numFmt w:val="lowerLetter"/>
       <w:lvlText w:val="%2."/>
@@ -1996,7 +2340,7 @@
         <w:ind w:left="1800" w:hanging="360"/>
       </w:pPr>
     </w:lvl>
-    <w:lvl w:ilvl="2" w:tentative="0">
+    <w:lvl w:ilvl="2">
       <w:start w:val="1"/>
       <w:numFmt w:val="lowerRoman"/>
       <w:lvlText w:val="%3."/>
@@ -2005,7 +2349,7 @@
         <w:ind w:left="2520" w:hanging="180"/>
       </w:pPr>
     </w:lvl>
-    <w:lvl w:ilvl="3" w:tentative="0">
+    <w:lvl w:ilvl="3">
       <w:start w:val="1"/>
       <w:numFmt w:val="decimal"/>
       <w:lvlText w:val="%4."/>
@@ -2014,7 +2358,7 @@
         <w:ind w:left="3240" w:hanging="360"/>
       </w:pPr>
     </w:lvl>
-    <w:lvl w:ilvl="4" w:tentative="0">
+    <w:lvl w:ilvl="4">
       <w:start w:val="1"/>
       <w:numFmt w:val="lowerLetter"/>
       <w:lvlText w:val="%5."/>
@@ -2023,7 +2367,7 @@
         <w:ind w:left="3960" w:hanging="360"/>
       </w:pPr>
     </w:lvl>
-    <w:lvl w:ilvl="5" w:tentative="0">
+    <w:lvl w:ilvl="5">
       <w:start w:val="1"/>
       <w:numFmt w:val="lowerRoman"/>
       <w:lvlText w:val="%6."/>
@@ -2032,7 +2376,7 @@
         <w:ind w:left="4680" w:hanging="180"/>
       </w:pPr>
     </w:lvl>
-    <w:lvl w:ilvl="6" w:tentative="0">
+    <w:lvl w:ilvl="6">
       <w:start w:val="1"/>
       <w:numFmt w:val="decimal"/>
       <w:lvlText w:val="%7."/>
@@ -2041,7 +2385,7 @@
         <w:ind w:left="5400" w:hanging="360"/>
       </w:pPr>
     </w:lvl>
-    <w:lvl w:ilvl="7" w:tentative="0">
+    <w:lvl w:ilvl="7">
       <w:start w:val="1"/>
       <w:numFmt w:val="lowerLetter"/>
       <w:lvlText w:val="%8."/>
@@ -2050,7 +2394,7 @@
         <w:ind w:left="6120" w:hanging="360"/>
       </w:pPr>
     </w:lvl>
-    <w:lvl w:ilvl="8" w:tentative="0">
+    <w:lvl w:ilvl="8">
       <w:start w:val="1"/>
       <w:numFmt w:val="lowerRoman"/>
       <w:lvlText w:val="%9."/>
@@ -2060,11 +2404,11 @@
       </w:pPr>
     </w:lvl>
   </w:abstractNum>
-  <w:abstractNum w:abstractNumId="5">
+  <w:abstractNum w:abstractNumId="5" w15:restartNumberingAfterBreak="0">
     <w:nsid w:val="560C41D7"/>
     <w:multiLevelType w:val="multilevel"/>
     <w:tmpl w:val="560C41D7"/>
-    <w:lvl w:ilvl="0" w:tentative="0">
+    <w:lvl w:ilvl="0">
       <w:start w:val="1"/>
       <w:numFmt w:val="decimal"/>
       <w:lvlText w:val="%1."/>
@@ -2073,7 +2417,7 @@
         <w:ind w:left="1080" w:hanging="360"/>
       </w:pPr>
     </w:lvl>
-    <w:lvl w:ilvl="1" w:tentative="0">
+    <w:lvl w:ilvl="1">
       <w:start w:val="1"/>
       <w:numFmt w:val="lowerLetter"/>
       <w:lvlText w:val="%2."/>
@@ -2082,7 +2426,7 @@
         <w:ind w:left="1800" w:hanging="360"/>
       </w:pPr>
     </w:lvl>
-    <w:lvl w:ilvl="2" w:tentative="0">
+    <w:lvl w:ilvl="2">
       <w:start w:val="1"/>
       <w:numFmt w:val="lowerRoman"/>
       <w:lvlText w:val="%3."/>
@@ -2091,7 +2435,7 @@
         <w:ind w:left="2520" w:hanging="180"/>
       </w:pPr>
     </w:lvl>
-    <w:lvl w:ilvl="3" w:tentative="0">
+    <w:lvl w:ilvl="3">
       <w:start w:val="1"/>
       <w:numFmt w:val="decimal"/>
       <w:lvlText w:val="%4."/>
@@ -2100,7 +2444,7 @@
         <w:ind w:left="3240" w:hanging="360"/>
       </w:pPr>
     </w:lvl>
-    <w:lvl w:ilvl="4" w:tentative="0">
+    <w:lvl w:ilvl="4">
       <w:start w:val="1"/>
       <w:numFmt w:val="lowerLetter"/>
       <w:lvlText w:val="%5."/>
@@ -2109,7 +2453,7 @@
         <w:ind w:left="3960" w:hanging="360"/>
       </w:pPr>
     </w:lvl>
-    <w:lvl w:ilvl="5" w:tentative="0">
+    <w:lvl w:ilvl="5">
       <w:start w:val="1"/>
       <w:numFmt w:val="lowerRoman"/>
       <w:lvlText w:val="%6."/>
@@ -2118,7 +2462,7 @@
         <w:ind w:left="4680" w:hanging="180"/>
       </w:pPr>
     </w:lvl>
-    <w:lvl w:ilvl="6" w:tentative="0">
+    <w:lvl w:ilvl="6">
       <w:start w:val="1"/>
       <w:numFmt w:val="decimal"/>
       <w:lvlText w:val="%7."/>
@@ -2127,7 +2471,7 @@
         <w:ind w:left="5400" w:hanging="360"/>
       </w:pPr>
     </w:lvl>
-    <w:lvl w:ilvl="7" w:tentative="0">
+    <w:lvl w:ilvl="7">
       <w:start w:val="1"/>
       <w:numFmt w:val="lowerLetter"/>
       <w:lvlText w:val="%8."/>
@@ -2136,7 +2480,7 @@
         <w:ind w:left="6120" w:hanging="360"/>
       </w:pPr>
     </w:lvl>
-    <w:lvl w:ilvl="8" w:tentative="0">
+    <w:lvl w:ilvl="8">
       <w:start w:val="1"/>
       <w:numFmt w:val="lowerRoman"/>
       <w:lvlText w:val="%9."/>
@@ -2146,10 +2490,10 @@
       </w:pPr>
     </w:lvl>
   </w:abstractNum>
-  <w:num w:numId="1">
+  <w:num w:numId="1" w16cid:durableId="1675496251">
     <w:abstractNumId w:val="0"/>
   </w:num>
-  <w:num w:numId="2">
+  <w:num w:numId="2" w16cid:durableId="1603342042">
     <w:abstractNumId w:val="1"/>
     <w:lvlOverride w:ilvl="0">
       <w:startOverride w:val="1"/>
@@ -2179,212 +2523,439 @@
       <w:startOverride w:val="1"/>
     </w:lvlOverride>
   </w:num>
-  <w:num w:numId="3">
+  <w:num w:numId="3" w16cid:durableId="1494680475">
     <w:abstractNumId w:val="3"/>
   </w:num>
-  <w:num w:numId="4">
+  <w:num w:numId="4" w16cid:durableId="985931229">
     <w:abstractNumId w:val="4"/>
   </w:num>
-  <w:num w:numId="5">
+  <w:num w:numId="5" w16cid:durableId="1647124428">
     <w:abstractNumId w:val="2"/>
   </w:num>
-  <w:num w:numId="6">
+  <w:num w:numId="6" w16cid:durableId="2059435500">
     <w:abstractNumId w:val="5"/>
   </w:num>
 </w:numbering>
 </file>
 
 <file path=word/styles.xml><?xml version="1.0" encoding="utf-8"?>
-<w:styles xmlns:mc="http://schemas.openxmlformats.org/markup-compatibility/2006" xmlns:o="urn:schemas-microsoft-com:office:office" xmlns:r="http://schemas.openxmlformats.org/officeDocument/2006/relationships" xmlns:m="http://schemas.openxmlformats.org/officeDocument/2006/math" xmlns:v="urn:schemas-microsoft-com:vml" xmlns:w="http://schemas.openxmlformats.org/wordprocessingml/2006/main" xmlns:w14="http://schemas.microsoft.com/office/word/2010/wordml" xmlns:w10="urn:schemas-microsoft-com:office:word" xmlns:sl="http://schemas.openxmlformats.org/schemaLibrary/2006/main" xmlns:wpsCustomData="http://www.wps.cn/officeDocument/2013/wpsCustomData" mc:Ignorable="w14">
+<w:styles xmlns:mc="http://schemas.openxmlformats.org/markup-compatibility/2006" xmlns:r="http://schemas.openxmlformats.org/officeDocument/2006/relationships" xmlns:w="http://schemas.openxmlformats.org/wordprocessingml/2006/main" xmlns:w14="http://schemas.microsoft.com/office/word/2010/wordml" xmlns:w15="http://schemas.microsoft.com/office/word/2012/wordml" xmlns:w16cex="http://schemas.microsoft.com/office/word/2018/wordml/cex" xmlns:w16cid="http://schemas.microsoft.com/office/word/2016/wordml/cid" xmlns:w16="http://schemas.microsoft.com/office/word/2018/wordml" xmlns:w16sdtdh="http://schemas.microsoft.com/office/word/2020/wordml/sdtdatahash" xmlns:w16se="http://schemas.microsoft.com/office/word/2015/wordml/symex" mc:Ignorable="w14 w15 w16se w16cid w16 w16cex w16sdtdh">
   <w:docDefaults>
     <w:rPrDefault>
       <w:rPr>
-        <w:rFonts w:ascii="Times New Roman" w:hAnsi="Times New Roman" w:eastAsia="SimSun" w:cs="Times New Roman"/>
+        <w:rFonts w:ascii="Times New Roman" w:eastAsia="SimSun" w:hAnsi="Times New Roman" w:cs="Times New Roman"/>
+        <w:lang w:val="es-CO" w:eastAsia="es-CO" w:bidi="ar-SA"/>
       </w:rPr>
     </w:rPrDefault>
     <w:pPrDefault/>
   </w:docDefaults>
-  <w:latentStyles w:count="260" w:defQFormat="0" w:defUnhideWhenUsed="1" w:defSemiHidden="1" w:defUIPriority="99" w:defLockedState="0">
-    <w:lsdException w:qFormat="1" w:unhideWhenUsed="0" w:uiPriority="0" w:semiHidden="0" w:name="Normal"/>
-    <w:lsdException w:qFormat="1" w:unhideWhenUsed="0" w:uiPriority="9" w:semiHidden="0" w:name="heading 1"/>
-    <w:lsdException w:qFormat="1" w:uiPriority="9" w:name="heading 2"/>
-    <w:lsdException w:qFormat="1" w:uiPriority="9" w:name="heading 3"/>
-    <w:lsdException w:qFormat="1" w:uiPriority="9" w:name="heading 4"/>
-    <w:lsdException w:qFormat="1" w:uiPriority="9" w:name="heading 5"/>
-    <w:lsdException w:qFormat="1" w:uiPriority="9" w:name="heading 6"/>
-    <w:lsdException w:qFormat="1" w:uiPriority="9" w:name="heading 7"/>
-    <w:lsdException w:qFormat="1" w:uiPriority="9" w:name="heading 8"/>
-    <w:lsdException w:qFormat="1" w:uiPriority="9" w:name="heading 9"/>
-    <w:lsdException w:uiPriority="99" w:name="index 1"/>
-    <w:lsdException w:uiPriority="99" w:name="index 2"/>
-    <w:lsdException w:uiPriority="99" w:name="index 3"/>
-    <w:lsdException w:uiPriority="99" w:name="index 4"/>
-    <w:lsdException w:uiPriority="99" w:name="index 5"/>
-    <w:lsdException w:uiPriority="99" w:name="index 6"/>
-    <w:lsdException w:uiPriority="99" w:name="index 7"/>
-    <w:lsdException w:uiPriority="99" w:name="index 8"/>
-    <w:lsdException w:uiPriority="99" w:name="index 9"/>
-    <w:lsdException w:uiPriority="39" w:name="toc 1"/>
-    <w:lsdException w:uiPriority="39" w:name="toc 2"/>
-    <w:lsdException w:uiPriority="39" w:name="toc 3"/>
-    <w:lsdException w:uiPriority="39" w:name="toc 4"/>
-    <w:lsdException w:uiPriority="39" w:name="toc 5"/>
-    <w:lsdException w:uiPriority="39" w:name="toc 6"/>
-    <w:lsdException w:uiPriority="39" w:name="toc 7"/>
-    <w:lsdException w:uiPriority="39" w:name="toc 8"/>
-    <w:lsdException w:uiPriority="39" w:name="toc 9"/>
-    <w:lsdException w:uiPriority="99" w:name="Normal Indent"/>
-    <w:lsdException w:uiPriority="99" w:name="footnote text"/>
-    <w:lsdException w:uiPriority="99" w:name="annotation text"/>
-    <w:lsdException w:uiPriority="99" w:name="header"/>
-    <w:lsdException w:uiPriority="99" w:name="footer"/>
-    <w:lsdException w:uiPriority="99" w:name="index heading"/>
-    <w:lsdException w:qFormat="1" w:uiPriority="35" w:name="caption"/>
-    <w:lsdException w:uiPriority="99" w:name="table of figures"/>
-    <w:lsdException w:uiPriority="99" w:name="envelope address"/>
-    <w:lsdException w:uiPriority="99" w:name="envelope return"/>
-    <w:lsdException w:uiPriority="99" w:name="footnote reference"/>
-    <w:lsdException w:uiPriority="99" w:name="annotation reference"/>
-    <w:lsdException w:uiPriority="99" w:name="line number"/>
-    <w:lsdException w:uiPriority="99" w:name="page number"/>
-    <w:lsdException w:uiPriority="99" w:name="endnote reference"/>
-    <w:lsdException w:uiPriority="99" w:name="endnote text"/>
-    <w:lsdException w:uiPriority="99" w:name="table of authorities"/>
-    <w:lsdException w:uiPriority="99" w:name="macro"/>
-    <w:lsdException w:uiPriority="99" w:name="toa heading"/>
-    <w:lsdException w:uiPriority="99" w:name="List"/>
-    <w:lsdException w:uiPriority="99" w:name="List Bullet"/>
-    <w:lsdException w:uiPriority="99" w:name="List Number"/>
-    <w:lsdException w:uiPriority="99" w:name="List 2"/>
-    <w:lsdException w:uiPriority="99" w:name="List 3"/>
-    <w:lsdException w:uiPriority="99" w:name="List 4"/>
-    <w:lsdException w:uiPriority="99" w:name="List 5"/>
-    <w:lsdException w:uiPriority="99" w:name="List Bullet 2"/>
-    <w:lsdException w:uiPriority="99" w:name="List Bullet 3"/>
-    <w:lsdException w:uiPriority="99" w:name="List Bullet 4"/>
-    <w:lsdException w:uiPriority="99" w:name="List Bullet 5"/>
-    <w:lsdException w:uiPriority="99" w:name="List Number 2"/>
-    <w:lsdException w:uiPriority="99" w:name="List Number 3"/>
-    <w:lsdException w:uiPriority="99" w:name="List Number 4"/>
-    <w:lsdException w:uiPriority="99" w:name="List Number 5"/>
-    <w:lsdException w:qFormat="1" w:unhideWhenUsed="0" w:uiPriority="10" w:semiHidden="0" w:name="Title"/>
-    <w:lsdException w:uiPriority="99" w:name="Closing"/>
-    <w:lsdException w:uiPriority="99" w:name="Signature"/>
-    <w:lsdException w:uiPriority="1" w:name="Default Paragraph Font"/>
-    <w:lsdException w:uiPriority="99" w:name="Body Text"/>
-    <w:lsdException w:uiPriority="99" w:name="Body Text Indent"/>
-    <w:lsdException w:uiPriority="99" w:name="List Continue"/>
-    <w:lsdException w:uiPriority="99" w:name="List Continue 2"/>
-    <w:lsdException w:uiPriority="99" w:name="List Continue 3"/>
-    <w:lsdException w:uiPriority="99" w:name="List Continue 4"/>
-    <w:lsdException w:uiPriority="99" w:name="List Continue 5"/>
-    <w:lsdException w:uiPriority="99" w:name="Message Header"/>
-    <w:lsdException w:qFormat="1" w:unhideWhenUsed="0" w:uiPriority="11" w:semiHidden="0" w:name="Subtitle"/>
-    <w:lsdException w:uiPriority="99" w:name="Salutation"/>
-    <w:lsdException w:uiPriority="99" w:name="Date"/>
-    <w:lsdException w:uiPriority="99" w:name="Body Text First Indent"/>
-    <w:lsdException w:uiPriority="99" w:name="Body Text First Indent 2"/>
-    <w:lsdException w:uiPriority="99" w:name="Note Heading"/>
-    <w:lsdException w:uiPriority="99" w:name="Body Text 2"/>
-    <w:lsdException w:uiPriority="99" w:name="Body Text 3"/>
-    <w:lsdException w:uiPriority="99" w:name="Body Text Indent 2"/>
-    <w:lsdException w:uiPriority="99" w:name="Body Text Indent 3"/>
-    <w:lsdException w:uiPriority="99" w:name="Block Text"/>
-    <w:lsdException w:uiPriority="99" w:name="Hyperlink"/>
-    <w:lsdException w:uiPriority="99" w:name="FollowedHyperlink"/>
-    <w:lsdException w:qFormat="1" w:unhideWhenUsed="0" w:uiPriority="22" w:semiHidden="0" w:name="Strong"/>
-    <w:lsdException w:qFormat="1" w:unhideWhenUsed="0" w:uiPriority="20" w:semiHidden="0" w:name="Emphasis"/>
-    <w:lsdException w:uiPriority="99" w:name="Document Map"/>
-    <w:lsdException w:uiPriority="99" w:name="Plain Text"/>
-    <w:lsdException w:uiPriority="99" w:name="E-mail Signature"/>
-    <w:lsdException w:uiPriority="99" w:name="Normal (Web)"/>
-    <w:lsdException w:uiPriority="99" w:name="HTML Acronym"/>
-    <w:lsdException w:uiPriority="99" w:name="HTML Address"/>
-    <w:lsdException w:uiPriority="99" w:name="HTML Cite"/>
-    <w:lsdException w:uiPriority="99" w:name="HTML Code"/>
-    <w:lsdException w:uiPriority="99" w:name="HTML Definition"/>
-    <w:lsdException w:uiPriority="99" w:name="HTML Keyboard"/>
-    <w:lsdException w:uiPriority="99" w:name="HTML Preformatted"/>
-    <w:lsdException w:uiPriority="99" w:name="HTML Sample"/>
-    <w:lsdException w:uiPriority="99" w:name="HTML Typewriter"/>
-    <w:lsdException w:uiPriority="99" w:name="HTML Variable"/>
-    <w:lsdException w:uiPriority="99" w:name="Normal Table"/>
-    <w:lsdException w:uiPriority="99" w:name="annotation subject"/>
-    <w:lsdException w:uiPriority="99" w:name="Table Simple 1"/>
-    <w:lsdException w:uiPriority="99" w:name="Table Simple 2"/>
-    <w:lsdException w:uiPriority="99" w:name="Table Simple 3"/>
-    <w:lsdException w:uiPriority="99" w:name="Table Classic 1"/>
-    <w:lsdException w:uiPriority="99" w:name="Table Classic 2"/>
-    <w:lsdException w:uiPriority="99" w:name="Table Classic 3"/>
-    <w:lsdException w:uiPriority="99" w:name="Table Classic 4"/>
-    <w:lsdException w:uiPriority="99" w:name="Table Colorful 1"/>
-    <w:lsdException w:uiPriority="99" w:name="Table Colorful 2"/>
-    <w:lsdException w:uiPriority="99" w:name="Table Colorful 3"/>
-    <w:lsdException w:uiPriority="99" w:name="Table Columns 1"/>
-    <w:lsdException w:uiPriority="99" w:name="Table Columns 2"/>
-    <w:lsdException w:uiPriority="99" w:name="Table Columns 3"/>
-    <w:lsdException w:uiPriority="99" w:name="Table Columns 4"/>
-    <w:lsdException w:uiPriority="99" w:name="Table Columns 5"/>
-    <w:lsdException w:uiPriority="99" w:name="Table Grid 1"/>
-    <w:lsdException w:uiPriority="99" w:name="Table Grid 2"/>
-    <w:lsdException w:uiPriority="99" w:name="Table Grid 3"/>
-    <w:lsdException w:uiPriority="99" w:name="Table Grid 4"/>
-    <w:lsdException w:uiPriority="99" w:name="Table Grid 5"/>
-    <w:lsdException w:uiPriority="99" w:name="Table Grid 6"/>
-    <w:lsdException w:uiPriority="99" w:name="Table Grid 7"/>
-    <w:lsdException w:uiPriority="99" w:name="Table Grid 8"/>
-    <w:lsdException w:uiPriority="99" w:name="Table List 1"/>
-    <w:lsdException w:uiPriority="99" w:name="Table List 2"/>
-    <w:lsdException w:uiPriority="99" w:name="Table List 3"/>
-    <w:lsdException w:uiPriority="99" w:name="Table List 4"/>
-    <w:lsdException w:uiPriority="99" w:name="Table List 5"/>
-    <w:lsdException w:uiPriority="99" w:name="Table List 6"/>
-    <w:lsdException w:uiPriority="99" w:name="Table List 7"/>
-    <w:lsdException w:uiPriority="99" w:name="Table List 8"/>
-    <w:lsdException w:uiPriority="99" w:name="Table 3D effects 1"/>
-    <w:lsdException w:uiPriority="99" w:name="Table 3D effects 2"/>
-    <w:lsdException w:uiPriority="99" w:name="Table 3D effects 3"/>
-    <w:lsdException w:uiPriority="99" w:name="Table Contemporary"/>
-    <w:lsdException w:uiPriority="99" w:name="Table Elegant"/>
-    <w:lsdException w:uiPriority="99" w:name="Table Professional"/>
-    <w:lsdException w:uiPriority="99" w:name="Table Subtle 1"/>
-    <w:lsdException w:uiPriority="99" w:name="Table Subtle 2"/>
-    <w:lsdException w:uiPriority="99" w:name="Table Web 1"/>
-    <w:lsdException w:uiPriority="99" w:name="Table Web 2"/>
-    <w:lsdException w:uiPriority="99" w:name="Table Web 3"/>
-    <w:lsdException w:uiPriority="99" w:name="Balloon Text"/>
-    <w:lsdException w:unhideWhenUsed="0" w:uiPriority="39" w:semiHidden="0" w:name="Table Grid"/>
-    <w:lsdException w:uiPriority="99" w:name="Table Theme"/>
-    <w:lsdException w:qFormat="1" w:unhideWhenUsed="0" w:uiPriority="34" w:semiHidden="0" w:name="List Paragraph"/>
+  <w:latentStyles w:defLockedState="0" w:defUIPriority="99" w:defSemiHidden="0" w:defUnhideWhenUsed="0" w:defQFormat="0" w:count="376">
+    <w:lsdException w:name="Normal" w:uiPriority="0" w:qFormat="1"/>
+    <w:lsdException w:name="heading 1" w:uiPriority="9" w:qFormat="1"/>
+    <w:lsdException w:name="heading 2" w:semiHidden="1" w:uiPriority="9" w:unhideWhenUsed="1" w:qFormat="1"/>
+    <w:lsdException w:name="heading 3" w:semiHidden="1" w:uiPriority="9" w:unhideWhenUsed="1" w:qFormat="1"/>
+    <w:lsdException w:name="heading 4" w:semiHidden="1" w:uiPriority="9" w:unhideWhenUsed="1" w:qFormat="1"/>
+    <w:lsdException w:name="heading 5" w:semiHidden="1" w:uiPriority="9" w:unhideWhenUsed="1" w:qFormat="1"/>
+    <w:lsdException w:name="heading 6" w:semiHidden="1" w:uiPriority="9" w:unhideWhenUsed="1" w:qFormat="1"/>
+    <w:lsdException w:name="heading 7" w:semiHidden="1" w:uiPriority="9" w:unhideWhenUsed="1" w:qFormat="1"/>
+    <w:lsdException w:name="heading 8" w:semiHidden="1" w:uiPriority="9" w:unhideWhenUsed="1" w:qFormat="1"/>
+    <w:lsdException w:name="heading 9" w:semiHidden="1" w:uiPriority="9" w:unhideWhenUsed="1" w:qFormat="1"/>
+    <w:lsdException w:name="index 1" w:semiHidden="1" w:unhideWhenUsed="1"/>
+    <w:lsdException w:name="index 2" w:semiHidden="1" w:unhideWhenUsed="1"/>
+    <w:lsdException w:name="index 3" w:semiHidden="1" w:unhideWhenUsed="1"/>
+    <w:lsdException w:name="index 4" w:semiHidden="1" w:unhideWhenUsed="1"/>
+    <w:lsdException w:name="index 5" w:semiHidden="1" w:unhideWhenUsed="1"/>
+    <w:lsdException w:name="index 6" w:semiHidden="1" w:unhideWhenUsed="1"/>
+    <w:lsdException w:name="index 7" w:semiHidden="1" w:unhideWhenUsed="1"/>
+    <w:lsdException w:name="index 8" w:semiHidden="1" w:unhideWhenUsed="1"/>
+    <w:lsdException w:name="index 9" w:semiHidden="1" w:unhideWhenUsed="1"/>
+    <w:lsdException w:name="toc 1" w:semiHidden="1" w:uiPriority="39" w:unhideWhenUsed="1"/>
+    <w:lsdException w:name="toc 2" w:semiHidden="1" w:uiPriority="39" w:unhideWhenUsed="1"/>
+    <w:lsdException w:name="toc 3" w:semiHidden="1" w:uiPriority="39" w:unhideWhenUsed="1"/>
+    <w:lsdException w:name="toc 4" w:semiHidden="1" w:uiPriority="39" w:unhideWhenUsed="1"/>
+    <w:lsdException w:name="toc 5" w:semiHidden="1" w:uiPriority="39" w:unhideWhenUsed="1"/>
+    <w:lsdException w:name="toc 6" w:semiHidden="1" w:uiPriority="39" w:unhideWhenUsed="1"/>
+    <w:lsdException w:name="toc 7" w:semiHidden="1" w:uiPriority="39" w:unhideWhenUsed="1"/>
+    <w:lsdException w:name="toc 8" w:semiHidden="1" w:uiPriority="39" w:unhideWhenUsed="1"/>
+    <w:lsdException w:name="toc 9" w:semiHidden="1" w:uiPriority="39" w:unhideWhenUsed="1"/>
+    <w:lsdException w:name="Normal Indent" w:semiHidden="1" w:unhideWhenUsed="1"/>
+    <w:lsdException w:name="footnote text" w:semiHidden="1" w:unhideWhenUsed="1"/>
+    <w:lsdException w:name="annotation text" w:semiHidden="1" w:unhideWhenUsed="1"/>
+    <w:lsdException w:name="header" w:semiHidden="1" w:unhideWhenUsed="1"/>
+    <w:lsdException w:name="footer" w:semiHidden="1" w:unhideWhenUsed="1"/>
+    <w:lsdException w:name="index heading" w:semiHidden="1" w:unhideWhenUsed="1"/>
+    <w:lsdException w:name="caption" w:semiHidden="1" w:uiPriority="35" w:unhideWhenUsed="1" w:qFormat="1"/>
+    <w:lsdException w:name="table of figures" w:semiHidden="1" w:unhideWhenUsed="1"/>
+    <w:lsdException w:name="envelope address" w:semiHidden="1" w:unhideWhenUsed="1"/>
+    <w:lsdException w:name="envelope return" w:semiHidden="1" w:unhideWhenUsed="1"/>
+    <w:lsdException w:name="footnote reference" w:semiHidden="1" w:unhideWhenUsed="1"/>
+    <w:lsdException w:name="annotation reference" w:semiHidden="1" w:unhideWhenUsed="1"/>
+    <w:lsdException w:name="line number" w:semiHidden="1" w:unhideWhenUsed="1"/>
+    <w:lsdException w:name="page number" w:semiHidden="1" w:unhideWhenUsed="1"/>
+    <w:lsdException w:name="endnote reference" w:semiHidden="1" w:unhideWhenUsed="1"/>
+    <w:lsdException w:name="endnote text" w:semiHidden="1" w:unhideWhenUsed="1"/>
+    <w:lsdException w:name="table of authorities" w:semiHidden="1" w:unhideWhenUsed="1"/>
+    <w:lsdException w:name="macro" w:semiHidden="1" w:unhideWhenUsed="1"/>
+    <w:lsdException w:name="toa heading" w:semiHidden="1" w:unhideWhenUsed="1"/>
+    <w:lsdException w:name="List" w:semiHidden="1" w:unhideWhenUsed="1"/>
+    <w:lsdException w:name="List Bullet" w:semiHidden="1" w:unhideWhenUsed="1"/>
+    <w:lsdException w:name="List Number" w:semiHidden="1" w:unhideWhenUsed="1"/>
+    <w:lsdException w:name="List 2" w:semiHidden="1" w:unhideWhenUsed="1"/>
+    <w:lsdException w:name="List 3" w:semiHidden="1" w:unhideWhenUsed="1"/>
+    <w:lsdException w:name="List 4" w:semiHidden="1" w:unhideWhenUsed="1"/>
+    <w:lsdException w:name="List 5" w:semiHidden="1" w:unhideWhenUsed="1"/>
+    <w:lsdException w:name="List Bullet 2" w:semiHidden="1" w:unhideWhenUsed="1"/>
+    <w:lsdException w:name="List Bullet 3" w:semiHidden="1" w:unhideWhenUsed="1"/>
+    <w:lsdException w:name="List Bullet 4" w:semiHidden="1" w:unhideWhenUsed="1"/>
+    <w:lsdException w:name="List Bullet 5" w:semiHidden="1" w:unhideWhenUsed="1"/>
+    <w:lsdException w:name="List Number 2" w:semiHidden="1" w:unhideWhenUsed="1"/>
+    <w:lsdException w:name="List Number 3" w:semiHidden="1" w:unhideWhenUsed="1"/>
+    <w:lsdException w:name="List Number 4" w:semiHidden="1" w:unhideWhenUsed="1"/>
+    <w:lsdException w:name="List Number 5" w:semiHidden="1" w:unhideWhenUsed="1"/>
+    <w:lsdException w:name="Title" w:uiPriority="10" w:qFormat="1"/>
+    <w:lsdException w:name="Closing" w:semiHidden="1" w:unhideWhenUsed="1"/>
+    <w:lsdException w:name="Signature" w:semiHidden="1" w:unhideWhenUsed="1"/>
+    <w:lsdException w:name="Default Paragraph Font" w:semiHidden="1" w:uiPriority="1" w:unhideWhenUsed="1"/>
+    <w:lsdException w:name="Body Text" w:semiHidden="1" w:unhideWhenUsed="1"/>
+    <w:lsdException w:name="Body Text Indent" w:semiHidden="1" w:unhideWhenUsed="1"/>
+    <w:lsdException w:name="List Continue" w:semiHidden="1" w:unhideWhenUsed="1"/>
+    <w:lsdException w:name="List Continue 2" w:semiHidden="1" w:unhideWhenUsed="1"/>
+    <w:lsdException w:name="List Continue 3" w:semiHidden="1" w:unhideWhenUsed="1"/>
+    <w:lsdException w:name="List Continue 4" w:semiHidden="1" w:unhideWhenUsed="1"/>
+    <w:lsdException w:name="List Continue 5" w:semiHidden="1" w:unhideWhenUsed="1"/>
+    <w:lsdException w:name="Message Header" w:semiHidden="1" w:unhideWhenUsed="1"/>
+    <w:lsdException w:name="Subtitle" w:uiPriority="11" w:qFormat="1"/>
+    <w:lsdException w:name="Salutation" w:semiHidden="1" w:unhideWhenUsed="1"/>
+    <w:lsdException w:name="Date" w:semiHidden="1" w:unhideWhenUsed="1"/>
+    <w:lsdException w:name="Body Text First Indent" w:semiHidden="1" w:unhideWhenUsed="1"/>
+    <w:lsdException w:name="Body Text First Indent 2" w:semiHidden="1" w:unhideWhenUsed="1"/>
+    <w:lsdException w:name="Note Heading" w:semiHidden="1" w:unhideWhenUsed="1"/>
+    <w:lsdException w:name="Body Text 2" w:semiHidden="1" w:unhideWhenUsed="1"/>
+    <w:lsdException w:name="Body Text 3" w:semiHidden="1" w:unhideWhenUsed="1"/>
+    <w:lsdException w:name="Body Text Indent 2" w:semiHidden="1" w:unhideWhenUsed="1"/>
+    <w:lsdException w:name="Body Text Indent 3" w:semiHidden="1" w:unhideWhenUsed="1"/>
+    <w:lsdException w:name="Block Text" w:semiHidden="1" w:unhideWhenUsed="1"/>
+    <w:lsdException w:name="Hyperlink" w:semiHidden="1" w:unhideWhenUsed="1"/>
+    <w:lsdException w:name="FollowedHyperlink" w:semiHidden="1" w:unhideWhenUsed="1"/>
+    <w:lsdException w:name="Strong" w:uiPriority="22" w:qFormat="1"/>
+    <w:lsdException w:name="Emphasis" w:uiPriority="20" w:qFormat="1"/>
+    <w:lsdException w:name="Document Map" w:semiHidden="1" w:unhideWhenUsed="1"/>
+    <w:lsdException w:name="Plain Text" w:semiHidden="1" w:unhideWhenUsed="1"/>
+    <w:lsdException w:name="E-mail Signature" w:semiHidden="1" w:unhideWhenUsed="1"/>
+    <w:lsdException w:name="HTML Top of Form" w:semiHidden="1" w:unhideWhenUsed="1"/>
+    <w:lsdException w:name="HTML Bottom of Form" w:semiHidden="1" w:unhideWhenUsed="1"/>
+    <w:lsdException w:name="Normal (Web)" w:semiHidden="1" w:unhideWhenUsed="1"/>
+    <w:lsdException w:name="HTML Acronym" w:semiHidden="1" w:unhideWhenUsed="1"/>
+    <w:lsdException w:name="HTML Address" w:semiHidden="1" w:unhideWhenUsed="1"/>
+    <w:lsdException w:name="HTML Cite" w:semiHidden="1" w:unhideWhenUsed="1"/>
+    <w:lsdException w:name="HTML Code" w:semiHidden="1" w:unhideWhenUsed="1"/>
+    <w:lsdException w:name="HTML Definition" w:semiHidden="1" w:unhideWhenUsed="1"/>
+    <w:lsdException w:name="HTML Keyboard" w:semiHidden="1" w:unhideWhenUsed="1"/>
+    <w:lsdException w:name="HTML Preformatted" w:semiHidden="1" w:unhideWhenUsed="1"/>
+    <w:lsdException w:name="HTML Sample" w:semiHidden="1" w:unhideWhenUsed="1"/>
+    <w:lsdException w:name="HTML Typewriter" w:semiHidden="1" w:unhideWhenUsed="1"/>
+    <w:lsdException w:name="HTML Variable" w:semiHidden="1" w:unhideWhenUsed="1"/>
+    <w:lsdException w:name="Normal Table" w:semiHidden="1" w:unhideWhenUsed="1"/>
+    <w:lsdException w:name="annotation subject" w:semiHidden="1" w:unhideWhenUsed="1"/>
+    <w:lsdException w:name="No List" w:semiHidden="1" w:unhideWhenUsed="1"/>
+    <w:lsdException w:name="Outline List 1" w:semiHidden="1" w:unhideWhenUsed="1"/>
+    <w:lsdException w:name="Outline List 2" w:semiHidden="1" w:unhideWhenUsed="1"/>
+    <w:lsdException w:name="Outline List 3" w:semiHidden="1" w:unhideWhenUsed="1"/>
+    <w:lsdException w:name="Table Simple 1" w:semiHidden="1" w:unhideWhenUsed="1"/>
+    <w:lsdException w:name="Table Simple 2" w:semiHidden="1" w:unhideWhenUsed="1"/>
+    <w:lsdException w:name="Table Simple 3" w:semiHidden="1" w:unhideWhenUsed="1"/>
+    <w:lsdException w:name="Table Classic 1" w:semiHidden="1" w:unhideWhenUsed="1"/>
+    <w:lsdException w:name="Table Classic 2" w:semiHidden="1" w:unhideWhenUsed="1"/>
+    <w:lsdException w:name="Table Classic 3" w:semiHidden="1" w:unhideWhenUsed="1"/>
+    <w:lsdException w:name="Table Classic 4" w:semiHidden="1" w:unhideWhenUsed="1"/>
+    <w:lsdException w:name="Table Colorful 1" w:semiHidden="1" w:unhideWhenUsed="1"/>
+    <w:lsdException w:name="Table Colorful 2" w:semiHidden="1" w:unhideWhenUsed="1"/>
+    <w:lsdException w:name="Table Colorful 3" w:semiHidden="1" w:unhideWhenUsed="1"/>
+    <w:lsdException w:name="Table Columns 1" w:semiHidden="1" w:unhideWhenUsed="1"/>
+    <w:lsdException w:name="Table Columns 2" w:semiHidden="1" w:unhideWhenUsed="1"/>
+    <w:lsdException w:name="Table Columns 3" w:semiHidden="1" w:unhideWhenUsed="1"/>
+    <w:lsdException w:name="Table Columns 4" w:semiHidden="1" w:unhideWhenUsed="1"/>
+    <w:lsdException w:name="Table Columns 5" w:semiHidden="1" w:unhideWhenUsed="1"/>
+    <w:lsdException w:name="Table Grid 1" w:semiHidden="1" w:unhideWhenUsed="1"/>
+    <w:lsdException w:name="Table Grid 2" w:semiHidden="1" w:unhideWhenUsed="1"/>
+    <w:lsdException w:name="Table Grid 3" w:semiHidden="1" w:unhideWhenUsed="1"/>
+    <w:lsdException w:name="Table Grid 4" w:semiHidden="1" w:unhideWhenUsed="1"/>
+    <w:lsdException w:name="Table Grid 5" w:semiHidden="1" w:unhideWhenUsed="1"/>
+    <w:lsdException w:name="Table Grid 6" w:semiHidden="1" w:unhideWhenUsed="1"/>
+    <w:lsdException w:name="Table Grid 7" w:semiHidden="1" w:unhideWhenUsed="1"/>
+    <w:lsdException w:name="Table Grid 8" w:semiHidden="1" w:unhideWhenUsed="1"/>
+    <w:lsdException w:name="Table List 1" w:semiHidden="1" w:unhideWhenUsed="1"/>
+    <w:lsdException w:name="Table List 2" w:semiHidden="1" w:unhideWhenUsed="1"/>
+    <w:lsdException w:name="Table List 3" w:semiHidden="1" w:unhideWhenUsed="1"/>
+    <w:lsdException w:name="Table List 4" w:semiHidden="1" w:unhideWhenUsed="1"/>
+    <w:lsdException w:name="Table List 5" w:semiHidden="1" w:unhideWhenUsed="1"/>
+    <w:lsdException w:name="Table List 6" w:semiHidden="1" w:unhideWhenUsed="1"/>
+    <w:lsdException w:name="Table List 7" w:semiHidden="1" w:unhideWhenUsed="1"/>
+    <w:lsdException w:name="Table List 8" w:semiHidden="1" w:unhideWhenUsed="1"/>
+    <w:lsdException w:name="Table 3D effects 1" w:semiHidden="1" w:unhideWhenUsed="1"/>
+    <w:lsdException w:name="Table 3D effects 2" w:semiHidden="1" w:unhideWhenUsed="1"/>
+    <w:lsdException w:name="Table 3D effects 3" w:semiHidden="1" w:unhideWhenUsed="1"/>
+    <w:lsdException w:name="Table Contemporary" w:semiHidden="1" w:unhideWhenUsed="1"/>
+    <w:lsdException w:name="Table Elegant" w:semiHidden="1" w:unhideWhenUsed="1"/>
+    <w:lsdException w:name="Table Professional" w:semiHidden="1" w:unhideWhenUsed="1"/>
+    <w:lsdException w:name="Table Subtle 1" w:semiHidden="1" w:unhideWhenUsed="1"/>
+    <w:lsdException w:name="Table Subtle 2" w:semiHidden="1" w:unhideWhenUsed="1"/>
+    <w:lsdException w:name="Table Web 1" w:semiHidden="1" w:unhideWhenUsed="1"/>
+    <w:lsdException w:name="Table Web 2" w:semiHidden="1" w:unhideWhenUsed="1"/>
+    <w:lsdException w:name="Table Web 3" w:semiHidden="1" w:unhideWhenUsed="1"/>
+    <w:lsdException w:name="Balloon Text" w:semiHidden="1" w:unhideWhenUsed="1"/>
+    <w:lsdException w:name="Table Grid" w:uiPriority="39"/>
+    <w:lsdException w:name="Table Theme" w:semiHidden="1" w:unhideWhenUsed="1"/>
+    <w:lsdException w:name="Placeholder Text" w:semiHidden="1" w:unhideWhenUsed="1"/>
+    <w:lsdException w:name="No Spacing" w:semiHidden="1" w:unhideWhenUsed="1"/>
+    <w:lsdException w:name="Light Shading"/>
+    <w:lsdException w:name="Light List"/>
+    <w:lsdException w:name="Light Grid"/>
+    <w:lsdException w:name="Medium Shading 1"/>
+    <w:lsdException w:name="Medium Shading 2"/>
+    <w:lsdException w:name="Medium List 1"/>
+    <w:lsdException w:name="Medium List 2"/>
+    <w:lsdException w:name="Medium Grid 1"/>
+    <w:lsdException w:name="Medium Grid 2"/>
+    <w:lsdException w:name="Medium Grid 3"/>
+    <w:lsdException w:name="Dark List"/>
+    <w:lsdException w:name="Colorful Shading"/>
+    <w:lsdException w:name="Colorful List"/>
+    <w:lsdException w:name="Colorful Grid"/>
+    <w:lsdException w:name="Light Shading Accent 1"/>
+    <w:lsdException w:name="Light List Accent 1"/>
+    <w:lsdException w:name="Light Grid Accent 1"/>
+    <w:lsdException w:name="Medium Shading 1 Accent 1"/>
+    <w:lsdException w:name="Medium Shading 2 Accent 1"/>
+    <w:lsdException w:name="Medium List 1 Accent 1"/>
+    <w:lsdException w:name="Revision" w:semiHidden="1" w:unhideWhenUsed="1"/>
+    <w:lsdException w:name="List Paragraph" w:uiPriority="34" w:qFormat="1"/>
+    <w:lsdException w:name="Quote" w:semiHidden="1" w:unhideWhenUsed="1"/>
+    <w:lsdException w:name="Intense Quote" w:semiHidden="1" w:unhideWhenUsed="1"/>
+    <w:lsdException w:name="Medium List 2 Accent 1"/>
+    <w:lsdException w:name="Medium Grid 1 Accent 1"/>
+    <w:lsdException w:name="Medium Grid 2 Accent 1"/>
+    <w:lsdException w:name="Medium Grid 3 Accent 1"/>
+    <w:lsdException w:name="Dark List Accent 1"/>
+    <w:lsdException w:name="Colorful Shading Accent 1"/>
+    <w:lsdException w:name="Colorful List Accent 1"/>
+    <w:lsdException w:name="Colorful Grid Accent 1"/>
+    <w:lsdException w:name="Light Shading Accent 2"/>
+    <w:lsdException w:name="Light List Accent 2"/>
+    <w:lsdException w:name="Light Grid Accent 2"/>
+    <w:lsdException w:name="Medium Shading 1 Accent 2"/>
+    <w:lsdException w:name="Medium Shading 2 Accent 2"/>
+    <w:lsdException w:name="Medium List 1 Accent 2"/>
+    <w:lsdException w:name="Medium List 2 Accent 2"/>
+    <w:lsdException w:name="Medium Grid 1 Accent 2"/>
+    <w:lsdException w:name="Medium Grid 2 Accent 2"/>
+    <w:lsdException w:name="Medium Grid 3 Accent 2"/>
+    <w:lsdException w:name="Dark List Accent 2"/>
+    <w:lsdException w:name="Colorful Shading Accent 2"/>
+    <w:lsdException w:name="Colorful List Accent 2"/>
+    <w:lsdException w:name="Colorful Grid Accent 2"/>
+    <w:lsdException w:name="Light Shading Accent 3"/>
+    <w:lsdException w:name="Light List Accent 3"/>
+    <w:lsdException w:name="Light Grid Accent 3"/>
+    <w:lsdException w:name="Medium Shading 1 Accent 3"/>
+    <w:lsdException w:name="Medium Shading 2 Accent 3"/>
+    <w:lsdException w:name="Medium List 1 Accent 3"/>
+    <w:lsdException w:name="Medium List 2 Accent 3"/>
+    <w:lsdException w:name="Medium Grid 1 Accent 3"/>
+    <w:lsdException w:name="Medium Grid 2 Accent 3"/>
+    <w:lsdException w:name="Medium Grid 3 Accent 3"/>
+    <w:lsdException w:name="Dark List Accent 3"/>
+    <w:lsdException w:name="Colorful Shading Accent 3"/>
+    <w:lsdException w:name="Colorful List Accent 3"/>
+    <w:lsdException w:name="Colorful Grid Accent 3"/>
+    <w:lsdException w:name="Light Shading Accent 4"/>
+    <w:lsdException w:name="Light List Accent 4"/>
+    <w:lsdException w:name="Light Grid Accent 4"/>
+    <w:lsdException w:name="Medium Shading 1 Accent 4"/>
+    <w:lsdException w:name="Medium Shading 2 Accent 4"/>
+    <w:lsdException w:name="Medium List 1 Accent 4"/>
+    <w:lsdException w:name="Medium List 2 Accent 4"/>
+    <w:lsdException w:name="Medium Grid 1 Accent 4"/>
+    <w:lsdException w:name="Medium Grid 2 Accent 4"/>
+    <w:lsdException w:name="Medium Grid 3 Accent 4"/>
+    <w:lsdException w:name="Dark List Accent 4"/>
+    <w:lsdException w:name="Colorful Shading Accent 4"/>
+    <w:lsdException w:name="Colorful List Accent 4"/>
+    <w:lsdException w:name="Colorful Grid Accent 4"/>
+    <w:lsdException w:name="Light Shading Accent 5"/>
+    <w:lsdException w:name="Light List Accent 5"/>
+    <w:lsdException w:name="Light Grid Accent 5"/>
+    <w:lsdException w:name="Medium Shading 1 Accent 5"/>
+    <w:lsdException w:name="Medium Shading 2 Accent 5"/>
+    <w:lsdException w:name="Medium List 1 Accent 5"/>
+    <w:lsdException w:name="Medium List 2 Accent 5"/>
+    <w:lsdException w:name="Medium Grid 1 Accent 5"/>
+    <w:lsdException w:name="Medium Grid 2 Accent 5"/>
+    <w:lsdException w:name="Medium Grid 3 Accent 5"/>
+    <w:lsdException w:name="Dark List Accent 5"/>
+    <w:lsdException w:name="Colorful Shading Accent 5"/>
+    <w:lsdException w:name="Colorful List Accent 5"/>
+    <w:lsdException w:name="Colorful Grid Accent 5"/>
+    <w:lsdException w:name="Light Shading Accent 6"/>
+    <w:lsdException w:name="Light List Accent 6"/>
+    <w:lsdException w:name="Light Grid Accent 6"/>
+    <w:lsdException w:name="Medium Shading 1 Accent 6"/>
+    <w:lsdException w:name="Medium Shading 2 Accent 6"/>
+    <w:lsdException w:name="Medium List 1 Accent 6"/>
+    <w:lsdException w:name="Medium List 2 Accent 6"/>
+    <w:lsdException w:name="Medium Grid 1 Accent 6"/>
+    <w:lsdException w:name="Medium Grid 2 Accent 6"/>
+    <w:lsdException w:name="Medium Grid 3 Accent 6"/>
+    <w:lsdException w:name="Dark List Accent 6"/>
+    <w:lsdException w:name="Colorful Shading Accent 6"/>
+    <w:lsdException w:name="Colorful List Accent 6"/>
+    <w:lsdException w:name="Colorful Grid Accent 6"/>
+    <w:lsdException w:name="Subtle Emphasis" w:uiPriority="19" w:qFormat="1"/>
+    <w:lsdException w:name="Intense Emphasis" w:uiPriority="21" w:qFormat="1"/>
+    <w:lsdException w:name="Subtle Reference" w:uiPriority="31" w:qFormat="1"/>
+    <w:lsdException w:name="Intense Reference" w:uiPriority="32" w:qFormat="1"/>
+    <w:lsdException w:name="Book Title" w:uiPriority="33" w:qFormat="1"/>
+    <w:lsdException w:name="Bibliography" w:semiHidden="1" w:uiPriority="37" w:unhideWhenUsed="1"/>
+    <w:lsdException w:name="TOC Heading" w:semiHidden="1" w:uiPriority="39" w:unhideWhenUsed="1" w:qFormat="1"/>
+    <w:lsdException w:name="Plain Table 1" w:uiPriority="41"/>
+    <w:lsdException w:name="Plain Table 2" w:uiPriority="42"/>
+    <w:lsdException w:name="Plain Table 3" w:uiPriority="43"/>
+    <w:lsdException w:name="Plain Table 4" w:uiPriority="44"/>
+    <w:lsdException w:name="Plain Table 5" w:uiPriority="45"/>
+    <w:lsdException w:name="Grid Table Light" w:uiPriority="40"/>
+    <w:lsdException w:name="Grid Table 1 Light" w:uiPriority="46"/>
+    <w:lsdException w:name="Grid Table 2" w:uiPriority="47"/>
+    <w:lsdException w:name="Grid Table 3" w:uiPriority="48"/>
+    <w:lsdException w:name="Grid Table 4" w:uiPriority="49"/>
+    <w:lsdException w:name="Grid Table 5 Dark" w:uiPriority="50"/>
+    <w:lsdException w:name="Grid Table 6 Colorful" w:uiPriority="51"/>
+    <w:lsdException w:name="Grid Table 7 Colorful" w:uiPriority="52"/>
+    <w:lsdException w:name="Grid Table 1 Light Accent 1" w:uiPriority="46"/>
+    <w:lsdException w:name="Grid Table 2 Accent 1" w:uiPriority="47"/>
+    <w:lsdException w:name="Grid Table 3 Accent 1" w:uiPriority="48"/>
+    <w:lsdException w:name="Grid Table 4 Accent 1" w:uiPriority="49"/>
+    <w:lsdException w:name="Grid Table 5 Dark Accent 1" w:uiPriority="50"/>
+    <w:lsdException w:name="Grid Table 6 Colorful Accent 1" w:uiPriority="51"/>
+    <w:lsdException w:name="Grid Table 7 Colorful Accent 1" w:uiPriority="52"/>
+    <w:lsdException w:name="Grid Table 1 Light Accent 2" w:uiPriority="46"/>
+    <w:lsdException w:name="Grid Table 2 Accent 2" w:uiPriority="47"/>
+    <w:lsdException w:name="Grid Table 3 Accent 2" w:uiPriority="48"/>
+    <w:lsdException w:name="Grid Table 4 Accent 2" w:uiPriority="49"/>
+    <w:lsdException w:name="Grid Table 5 Dark Accent 2" w:uiPriority="50"/>
+    <w:lsdException w:name="Grid Table 6 Colorful Accent 2" w:uiPriority="51"/>
+    <w:lsdException w:name="Grid Table 7 Colorful Accent 2" w:uiPriority="52"/>
+    <w:lsdException w:name="Grid Table 1 Light Accent 3" w:uiPriority="46"/>
+    <w:lsdException w:name="Grid Table 2 Accent 3" w:uiPriority="47"/>
+    <w:lsdException w:name="Grid Table 3 Accent 3" w:uiPriority="48"/>
+    <w:lsdException w:name="Grid Table 4 Accent 3" w:uiPriority="49"/>
+    <w:lsdException w:name="Grid Table 5 Dark Accent 3" w:uiPriority="50"/>
+    <w:lsdException w:name="Grid Table 6 Colorful Accent 3" w:uiPriority="51"/>
+    <w:lsdException w:name="Grid Table 7 Colorful Accent 3" w:uiPriority="52"/>
+    <w:lsdException w:name="Grid Table 1 Light Accent 4" w:uiPriority="46"/>
+    <w:lsdException w:name="Grid Table 2 Accent 4" w:uiPriority="47"/>
+    <w:lsdException w:name="Grid Table 3 Accent 4" w:uiPriority="48"/>
+    <w:lsdException w:name="Grid Table 4 Accent 4" w:uiPriority="49"/>
+    <w:lsdException w:name="Grid Table 5 Dark Accent 4" w:uiPriority="50"/>
+    <w:lsdException w:name="Grid Table 6 Colorful Accent 4" w:uiPriority="51"/>
+    <w:lsdException w:name="Grid Table 7 Colorful Accent 4" w:uiPriority="52"/>
+    <w:lsdException w:name="Grid Table 1 Light Accent 5" w:uiPriority="46"/>
+    <w:lsdException w:name="Grid Table 2 Accent 5" w:uiPriority="47"/>
+    <w:lsdException w:name="Grid Table 3 Accent 5" w:uiPriority="48"/>
+    <w:lsdException w:name="Grid Table 4 Accent 5" w:uiPriority="49"/>
+    <w:lsdException w:name="Grid Table 5 Dark Accent 5" w:uiPriority="50"/>
+    <w:lsdException w:name="Grid Table 6 Colorful Accent 5" w:uiPriority="51"/>
+    <w:lsdException w:name="Grid Table 7 Colorful Accent 5" w:uiPriority="52"/>
+    <w:lsdException w:name="Grid Table 1 Light Accent 6" w:uiPriority="46"/>
+    <w:lsdException w:name="Grid Table 2 Accent 6" w:uiPriority="47"/>
+    <w:lsdException w:name="Grid Table 3 Accent 6" w:uiPriority="48"/>
+    <w:lsdException w:name="Grid Table 4 Accent 6" w:uiPriority="49"/>
+    <w:lsdException w:name="Grid Table 5 Dark Accent 6" w:uiPriority="50"/>
+    <w:lsdException w:name="Grid Table 6 Colorful Accent 6" w:uiPriority="51"/>
+    <w:lsdException w:name="Grid Table 7 Colorful Accent 6" w:uiPriority="52"/>
+    <w:lsdException w:name="List Table 1 Light" w:uiPriority="46"/>
+    <w:lsdException w:name="List Table 2" w:uiPriority="47"/>
+    <w:lsdException w:name="List Table 3" w:uiPriority="48"/>
+    <w:lsdException w:name="List Table 4" w:uiPriority="49"/>
+    <w:lsdException w:name="List Table 5 Dark" w:uiPriority="50"/>
+    <w:lsdException w:name="List Table 6 Colorful" w:uiPriority="51"/>
+    <w:lsdException w:name="List Table 7 Colorful" w:uiPriority="52"/>
+    <w:lsdException w:name="List Table 1 Light Accent 1" w:uiPriority="46"/>
+    <w:lsdException w:name="List Table 2 Accent 1" w:uiPriority="47"/>
+    <w:lsdException w:name="List Table 3 Accent 1" w:uiPriority="48"/>
+    <w:lsdException w:name="List Table 4 Accent 1" w:uiPriority="49"/>
+    <w:lsdException w:name="List Table 5 Dark Accent 1" w:uiPriority="50"/>
+    <w:lsdException w:name="List Table 6 Colorful Accent 1" w:uiPriority="51"/>
+    <w:lsdException w:name="List Table 7 Colorful Accent 1" w:uiPriority="52"/>
+    <w:lsdException w:name="List Table 1 Light Accent 2" w:uiPriority="46"/>
+    <w:lsdException w:name="List Table 2 Accent 2" w:uiPriority="47"/>
+    <w:lsdException w:name="List Table 3 Accent 2" w:uiPriority="48"/>
+    <w:lsdException w:name="List Table 4 Accent 2" w:uiPriority="49"/>
+    <w:lsdException w:name="List Table 5 Dark Accent 2" w:uiPriority="50"/>
+    <w:lsdException w:name="List Table 6 Colorful Accent 2" w:uiPriority="51"/>
+    <w:lsdException w:name="List Table 7 Colorful Accent 2" w:uiPriority="52"/>
+    <w:lsdException w:name="List Table 1 Light Accent 3" w:uiPriority="46"/>
+    <w:lsdException w:name="List Table 2 Accent 3" w:uiPriority="47"/>
+    <w:lsdException w:name="List Table 3 Accent 3" w:uiPriority="48"/>
+    <w:lsdException w:name="List Table 4 Accent 3" w:uiPriority="49"/>
+    <w:lsdException w:name="List Table 5 Dark Accent 3" w:uiPriority="50"/>
+    <w:lsdException w:name="List Table 6 Colorful Accent 3" w:uiPriority="51"/>
+    <w:lsdException w:name="List Table 7 Colorful Accent 3" w:uiPriority="52"/>
+    <w:lsdException w:name="List Table 1 Light Accent 4" w:uiPriority="46"/>
+    <w:lsdException w:name="List Table 2 Accent 4" w:uiPriority="47"/>
+    <w:lsdException w:name="List Table 3 Accent 4" w:uiPriority="48"/>
+    <w:lsdException w:name="List Table 4 Accent 4" w:uiPriority="49"/>
+    <w:lsdException w:name="List Table 5 Dark Accent 4" w:uiPriority="50"/>
+    <w:lsdException w:name="List Table 6 Colorful Accent 4" w:uiPriority="51"/>
+    <w:lsdException w:name="List Table 7 Colorful Accent 4" w:uiPriority="52"/>
+    <w:lsdException w:name="List Table 1 Light Accent 5" w:uiPriority="46"/>
+    <w:lsdException w:name="List Table 2 Accent 5" w:uiPriority="47"/>
+    <w:lsdException w:name="List Table 3 Accent 5" w:uiPriority="48"/>
+    <w:lsdException w:name="List Table 4 Accent 5" w:uiPriority="49"/>
+    <w:lsdException w:name="List Table 5 Dark Accent 5" w:uiPriority="50"/>
+    <w:lsdException w:name="List Table 6 Colorful Accent 5" w:uiPriority="51"/>
+    <w:lsdException w:name="List Table 7 Colorful Accent 5" w:uiPriority="52"/>
+    <w:lsdException w:name="List Table 1 Light Accent 6" w:uiPriority="46"/>
+    <w:lsdException w:name="List Table 2 Accent 6" w:uiPriority="47"/>
+    <w:lsdException w:name="List Table 3 Accent 6" w:uiPriority="48"/>
+    <w:lsdException w:name="List Table 4 Accent 6" w:uiPriority="49"/>
+    <w:lsdException w:name="List Table 5 Dark Accent 6" w:uiPriority="50"/>
+    <w:lsdException w:name="List Table 6 Colorful Accent 6" w:uiPriority="51"/>
+    <w:lsdException w:name="List Table 7 Colorful Accent 6" w:uiPriority="52"/>
+    <w:lsdException w:name="Mention" w:semiHidden="1" w:unhideWhenUsed="1"/>
+    <w:lsdException w:name="Smart Hyperlink" w:semiHidden="1" w:unhideWhenUsed="1"/>
+    <w:lsdException w:name="Hashtag" w:semiHidden="1" w:unhideWhenUsed="1"/>
+    <w:lsdException w:name="Unresolved Mention" w:semiHidden="1" w:unhideWhenUsed="1"/>
+    <w:lsdException w:name="Smart Link" w:semiHidden="1" w:unhideWhenUsed="1"/>
   </w:latentStyles>
-  <w:style w:type="paragraph" w:default="1" w:styleId="1">
+  <w:style w:type="paragraph" w:default="1" w:styleId="Normal">
     <w:name w:val="Normal"/>
     <w:qFormat/>
-    <w:uiPriority w:val="0"/>
+    <w:rsid w:val="00837B8C"/>
     <w:pPr>
       <w:spacing w:after="160" w:line="259" w:lineRule="auto"/>
     </w:pPr>
     <w:rPr>
-      <w:rFonts w:asciiTheme="minorHAnsi" w:hAnsiTheme="minorHAnsi" w:eastAsiaTheme="minorHAnsi" w:cstheme="minorBidi"/>
+      <w:rFonts w:asciiTheme="minorHAnsi" w:eastAsiaTheme="minorHAnsi" w:hAnsiTheme="minorHAnsi" w:cstheme="minorBidi"/>
       <w:kern w:val="2"/>
       <w:sz w:val="22"/>
       <w:szCs w:val="22"/>
-      <w:lang w:val="es-CO" w:eastAsia="en-US" w:bidi="ar-SA"/>
+      <w:lang w:eastAsia="en-US"/>
       <w14:ligatures w14:val="standardContextual"/>
     </w:rPr>
   </w:style>
-  <w:style w:type="character" w:default="1" w:styleId="2">
+  <w:style w:type="character" w:default="1" w:styleId="Fuentedeprrafopredeter">
     <w:name w:val="Default Paragraph Font"/>
+    <w:uiPriority w:val="1"/>
     <w:semiHidden/>
     <w:unhideWhenUsed/>
-    <w:uiPriority w:val="1"/>
   </w:style>
-  <w:style w:type="table" w:default="1" w:styleId="3">
+  <w:style w:type="table" w:default="1" w:styleId="Tablanormal">
     <w:name w:val="Normal Table"/>
+    <w:uiPriority w:val="99"/>
     <w:semiHidden/>
     <w:unhideWhenUsed/>
-    <w:uiPriority w:val="99"/>
     <w:tblPr>
+      <w:tblInd w:w="0" w:type="dxa"/>
       <w:tblCellMar>
         <w:top w:w="0" w:type="dxa"/>
         <w:left w:w="108" w:type="dxa"/>
@@ -2393,11 +2964,17 @@
       </w:tblCellMar>
     </w:tblPr>
   </w:style>
-  <w:style w:type="paragraph" w:styleId="4">
+  <w:style w:type="numbering" w:default="1" w:styleId="Sinlista">
+    <w:name w:val="No List"/>
+    <w:uiPriority w:val="99"/>
+    <w:semiHidden/>
+    <w:unhideWhenUsed/>
+  </w:style>
+  <w:style w:type="paragraph" w:styleId="Prrafodelista">
     <w:name w:val="List Paragraph"/>
-    <w:basedOn w:val="1"/>
+    <w:basedOn w:val="Normal"/>
+    <w:uiPriority w:val="34"/>
     <w:qFormat/>
-    <w:uiPriority w:val="34"/>
     <w:pPr>
       <w:ind w:left="720"/>
       <w:contextualSpacing/>
@@ -2658,5 +3235,6 @@
     </a:fmtScheme>
   </a:themeElements>
   <a:objectDefaults/>
+  <a:extraClrSchemeLst/>
 </a:theme>
 </file>
</xml_diff>